<commit_message>
Selesai Video 1 Tentang Property CSS Display
</commit_message>
<xml_diff>
--- a/Otodidak/Website Development/Front End/Cascading Style Sheet/Native/CSS Layouting/catatan.docx
+++ b/Otodidak/Website Development/Front End/Cascading Style Sheet/Native/CSS Layouting/catatan.docx
@@ -1572,23 +1572,7 @@
       </w:pPr>
       <w:r>
         <w:lastRenderedPageBreak/>
-        <w:t xml:space="preserve">Dengan </w:t>
-      </w:r>
-      <w:proofErr w:type="spellStart"/>
-      <w:r>
-        <w:t>Pengelompokan</w:t>
-      </w:r>
-      <w:proofErr w:type="spellEnd"/>
-      <w:r>
-        <w:t xml:space="preserve"> </w:t>
-      </w:r>
-      <w:proofErr w:type="spellStart"/>
-      <w:r>
-        <w:t>menggunakan</w:t>
-      </w:r>
-      <w:proofErr w:type="spellEnd"/>
-      <w:r>
-        <w:t xml:space="preserve"> div</w:t>
+        <w:t>Dengan Pengelompokan menggunakan div</w:t>
       </w:r>
     </w:p>
     <w:p>
@@ -2530,24 +2514,3030 @@
     </w:p>
     <w:p>
       <w:pPr>
-        <w:pStyle w:val="Heading2"/>
-        <w:rPr>
-          <w:lang w:val="en-US"/>
-        </w:rPr>
-      </w:pPr>
-      <w:r>
-        <w:rPr>
-          <w:lang w:val="en-US"/>
-        </w:rPr>
-        <w:t>Display</w:t>
-      </w:r>
+        <w:ind w:left="720"/>
+        <w:rPr>
+          <w:lang w:val="en-US"/>
+        </w:rPr>
+      </w:pPr>
+      <w:proofErr w:type="spellStart"/>
+      <w:r>
+        <w:rPr>
+          <w:lang w:val="en-US"/>
+        </w:rPr>
+        <w:t>Secara</w:t>
+      </w:r>
+      <w:proofErr w:type="spellEnd"/>
+      <w:r>
+        <w:rPr>
+          <w:lang w:val="en-US"/>
+        </w:rPr>
+        <w:t xml:space="preserve"> Default Tag div </w:t>
+      </w:r>
+      <w:proofErr w:type="spellStart"/>
+      <w:r>
+        <w:rPr>
+          <w:lang w:val="en-US"/>
+        </w:rPr>
+        <w:t>memiliki</w:t>
+      </w:r>
+      <w:proofErr w:type="spellEnd"/>
+      <w:r>
+        <w:rPr>
+          <w:lang w:val="en-US"/>
+        </w:rPr>
+        <w:t xml:space="preserve"> property </w:t>
+      </w:r>
+      <w:r>
+        <w:rPr>
+          <w:b/>
+          <w:bCs/>
+          <w:i/>
+          <w:iCs/>
+          <w:lang w:val="en-US"/>
+        </w:rPr>
+        <w:t>display block</w:t>
+      </w:r>
+      <w:r>
+        <w:rPr>
+          <w:lang w:val="en-US"/>
+        </w:rPr>
+        <w:t xml:space="preserve"> </w:t>
+      </w:r>
+      <w:proofErr w:type="spellStart"/>
+      <w:r>
+        <w:rPr>
+          <w:lang w:val="en-US"/>
+        </w:rPr>
+        <w:t>sehingga</w:t>
+      </w:r>
+      <w:proofErr w:type="spellEnd"/>
+      <w:r>
+        <w:rPr>
+          <w:lang w:val="en-US"/>
+        </w:rPr>
+        <w:t xml:space="preserve"> </w:t>
+      </w:r>
+      <w:proofErr w:type="spellStart"/>
+      <w:r>
+        <w:rPr>
+          <w:lang w:val="en-US"/>
+        </w:rPr>
+        <w:t>akan</w:t>
+      </w:r>
+      <w:proofErr w:type="spellEnd"/>
+      <w:r>
+        <w:rPr>
+          <w:lang w:val="en-US"/>
+        </w:rPr>
+        <w:t xml:space="preserve"> </w:t>
+      </w:r>
+      <w:proofErr w:type="spellStart"/>
+      <w:r>
+        <w:rPr>
+          <w:lang w:val="en-US"/>
+        </w:rPr>
+        <w:t>menambahkan</w:t>
+      </w:r>
+      <w:proofErr w:type="spellEnd"/>
+      <w:r>
+        <w:rPr>
+          <w:lang w:val="en-US"/>
+        </w:rPr>
+        <w:t xml:space="preserve"> baris </w:t>
+      </w:r>
+      <w:proofErr w:type="spellStart"/>
+      <w:r>
+        <w:rPr>
+          <w:lang w:val="en-US"/>
+        </w:rPr>
+        <w:t>baru</w:t>
+      </w:r>
+      <w:proofErr w:type="spellEnd"/>
+      <w:r>
+        <w:rPr>
+          <w:b/>
+          <w:bCs/>
+          <w:i/>
+          <w:iCs/>
+          <w:lang w:val="en-US"/>
+        </w:rPr>
+        <w:t xml:space="preserve"> </w:t>
+      </w:r>
+      <w:r>
+        <w:rPr>
+          <w:lang w:val="en-US"/>
+        </w:rPr>
+        <w:t xml:space="preserve">dan tag span </w:t>
+      </w:r>
+      <w:proofErr w:type="spellStart"/>
+      <w:r>
+        <w:rPr>
+          <w:lang w:val="en-US"/>
+        </w:rPr>
+        <w:t>memiliki</w:t>
+      </w:r>
+      <w:proofErr w:type="spellEnd"/>
+      <w:r>
+        <w:rPr>
+          <w:lang w:val="en-US"/>
+        </w:rPr>
+        <w:t xml:space="preserve"> property </w:t>
+      </w:r>
+      <w:r>
+        <w:rPr>
+          <w:b/>
+          <w:bCs/>
+          <w:i/>
+          <w:iCs/>
+          <w:lang w:val="en-US"/>
+        </w:rPr>
+        <w:t xml:space="preserve">display inline </w:t>
+      </w:r>
+      <w:r>
+        <w:rPr>
+          <w:lang w:val="en-US"/>
+        </w:rPr>
+        <w:t xml:space="preserve">element </w:t>
+      </w:r>
+      <w:proofErr w:type="spellStart"/>
+      <w:r>
+        <w:rPr>
+          <w:lang w:val="en-US"/>
+        </w:rPr>
+        <w:t>selanjutnya</w:t>
+      </w:r>
+      <w:proofErr w:type="spellEnd"/>
+      <w:r>
+        <w:rPr>
+          <w:lang w:val="en-US"/>
+        </w:rPr>
+        <w:t xml:space="preserve"> </w:t>
+      </w:r>
+      <w:proofErr w:type="spellStart"/>
+      <w:r>
+        <w:rPr>
+          <w:lang w:val="en-US"/>
+        </w:rPr>
+        <w:t>akan</w:t>
+      </w:r>
+      <w:proofErr w:type="spellEnd"/>
+      <w:r>
+        <w:rPr>
+          <w:lang w:val="en-US"/>
+        </w:rPr>
+        <w:t xml:space="preserve"> </w:t>
+      </w:r>
+      <w:proofErr w:type="spellStart"/>
+      <w:r>
+        <w:rPr>
+          <w:lang w:val="en-US"/>
+        </w:rPr>
+        <w:t>disimpan</w:t>
+      </w:r>
+      <w:proofErr w:type="spellEnd"/>
+      <w:r>
+        <w:rPr>
+          <w:lang w:val="en-US"/>
+        </w:rPr>
+        <w:t xml:space="preserve"> </w:t>
+      </w:r>
+      <w:proofErr w:type="spellStart"/>
+      <w:r>
+        <w:rPr>
+          <w:lang w:val="en-US"/>
+        </w:rPr>
+        <w:t>sejajar</w:t>
+      </w:r>
+      <w:proofErr w:type="spellEnd"/>
     </w:p>
     <w:p>
       <w:pPr>
-        <w:rPr>
-          <w:lang w:val="en-US"/>
-        </w:rPr>
-      </w:pPr>
+        <w:jc w:val="center"/>
+        <w:rPr>
+          <w:lang w:val="en-US"/>
+        </w:rPr>
+      </w:pPr>
+      <w:r>
+        <w:rPr>
+          <w:noProof/>
+        </w:rPr>
+        <w:drawing>
+          <wp:inline distT="0" distB="0" distL="0" distR="0" wp14:anchorId="0B306A91" wp14:editId="5B74EFDA">
+            <wp:extent cx="4286250" cy="1666875"/>
+            <wp:effectExtent l="0" t="0" r="0" b="9525"/>
+            <wp:docPr id="1994385266" name="Picture 1"/>
+            <wp:cNvGraphicFramePr>
+              <a:graphicFrameLocks xmlns:a="http://schemas.openxmlformats.org/drawingml/2006/main" noChangeAspect="1"/>
+            </wp:cNvGraphicFramePr>
+            <a:graphic xmlns:a="http://schemas.openxmlformats.org/drawingml/2006/main">
+              <a:graphicData uri="http://schemas.openxmlformats.org/drawingml/2006/picture">
+                <pic:pic xmlns:pic="http://schemas.openxmlformats.org/drawingml/2006/picture">
+                  <pic:nvPicPr>
+                    <pic:cNvPr id="1994385266" name=""/>
+                    <pic:cNvPicPr/>
+                  </pic:nvPicPr>
+                  <pic:blipFill rotWithShape="1">
+                    <a:blip r:embed="rId10"/>
+                    <a:srcRect l="14743" t="23838" r="13141" b="41106"/>
+                    <a:stretch/>
+                  </pic:blipFill>
+                  <pic:spPr bwMode="auto">
+                    <a:xfrm>
+                      <a:off x="0" y="0"/>
+                      <a:ext cx="4286250" cy="1666875"/>
+                    </a:xfrm>
+                    <a:prstGeom prst="rect">
+                      <a:avLst/>
+                    </a:prstGeom>
+                    <a:ln>
+                      <a:noFill/>
+                    </a:ln>
+                    <a:extLst>
+                      <a:ext uri="{53640926-AAD7-44D8-BBD7-CCE9431645EC}">
+                        <a14:shadowObscured xmlns:a14="http://schemas.microsoft.com/office/drawing/2010/main"/>
+                      </a:ext>
+                    </a:extLst>
+                  </pic:spPr>
+                </pic:pic>
+              </a:graphicData>
+            </a:graphic>
+          </wp:inline>
+        </w:drawing>
+      </w:r>
+    </w:p>
+    <w:p>
+      <w:pPr>
+        <w:pStyle w:val="Heading2"/>
+        <w:rPr>
+          <w:lang w:val="en-US"/>
+        </w:rPr>
+      </w:pPr>
+      <w:r>
+        <w:rPr>
+          <w:lang w:val="en-US"/>
+        </w:rPr>
+        <w:t>Display</w:t>
+      </w:r>
+    </w:p>
+    <w:p>
+      <w:pPr>
+        <w:rPr>
+          <w:lang w:val="en-US"/>
+        </w:rPr>
+      </w:pPr>
+      <w:proofErr w:type="spellStart"/>
+      <w:r>
+        <w:rPr>
+          <w:lang w:val="en-US"/>
+        </w:rPr>
+        <w:t>Setiap</w:t>
+      </w:r>
+      <w:proofErr w:type="spellEnd"/>
+      <w:r>
+        <w:rPr>
+          <w:lang w:val="en-US"/>
+        </w:rPr>
+        <w:t xml:space="preserve"> Element HTML </w:t>
+      </w:r>
+      <w:proofErr w:type="spellStart"/>
+      <w:r>
+        <w:rPr>
+          <w:lang w:val="en-US"/>
+        </w:rPr>
+        <w:t>berada</w:t>
+      </w:r>
+      <w:proofErr w:type="spellEnd"/>
+      <w:r>
+        <w:rPr>
+          <w:lang w:val="en-US"/>
+        </w:rPr>
+        <w:t xml:space="preserve"> di </w:t>
+      </w:r>
+      <w:proofErr w:type="spellStart"/>
+      <w:r>
+        <w:rPr>
+          <w:lang w:val="en-US"/>
+        </w:rPr>
+        <w:t>dalam</w:t>
+      </w:r>
+      <w:proofErr w:type="spellEnd"/>
+      <w:r>
+        <w:rPr>
+          <w:lang w:val="en-US"/>
+        </w:rPr>
+        <w:t xml:space="preserve"> </w:t>
+      </w:r>
+      <w:proofErr w:type="spellStart"/>
+      <w:r>
+        <w:rPr>
+          <w:lang w:val="en-US"/>
+        </w:rPr>
+        <w:t>sebuah</w:t>
+      </w:r>
+      <w:proofErr w:type="spellEnd"/>
+      <w:r>
+        <w:rPr>
+          <w:lang w:val="en-US"/>
+        </w:rPr>
+        <w:t xml:space="preserve"> </w:t>
+      </w:r>
+      <w:proofErr w:type="spellStart"/>
+      <w:r>
+        <w:rPr>
+          <w:lang w:val="en-US"/>
+        </w:rPr>
+        <w:t>kotak</w:t>
+      </w:r>
+      <w:proofErr w:type="spellEnd"/>
+      <w:r>
+        <w:rPr>
+          <w:lang w:val="en-US"/>
+        </w:rPr>
+        <w:t xml:space="preserve"> yang </w:t>
+      </w:r>
+      <w:proofErr w:type="spellStart"/>
+      <w:r>
+        <w:rPr>
+          <w:lang w:val="en-US"/>
+        </w:rPr>
+        <w:t>disebut</w:t>
+      </w:r>
+      <w:proofErr w:type="spellEnd"/>
+      <w:r>
+        <w:rPr>
+          <w:lang w:val="en-US"/>
+        </w:rPr>
+        <w:t xml:space="preserve"> </w:t>
+      </w:r>
+      <w:proofErr w:type="spellStart"/>
+      <w:r>
+        <w:rPr>
+          <w:lang w:val="en-US"/>
+        </w:rPr>
+        <w:t>dengan</w:t>
+      </w:r>
+      <w:proofErr w:type="spellEnd"/>
+      <w:r>
+        <w:rPr>
+          <w:lang w:val="en-US"/>
+        </w:rPr>
+        <w:t xml:space="preserve"> </w:t>
+      </w:r>
+      <w:r>
+        <w:rPr>
+          <w:b/>
+          <w:bCs/>
+          <w:i/>
+          <w:iCs/>
+          <w:lang w:val="en-US"/>
+        </w:rPr>
+        <w:t>Box Model</w:t>
+      </w:r>
+      <w:r>
+        <w:rPr>
+          <w:lang w:val="en-US"/>
+        </w:rPr>
+        <w:t xml:space="preserve"> dan </w:t>
+      </w:r>
+      <w:r>
+        <w:rPr>
+          <w:b/>
+          <w:bCs/>
+          <w:i/>
+          <w:iCs/>
+          <w:lang w:val="en-US"/>
+        </w:rPr>
+        <w:t xml:space="preserve">Property Display </w:t>
+      </w:r>
+      <w:r>
+        <w:rPr>
+          <w:lang w:val="en-US"/>
+        </w:rPr>
+        <w:t xml:space="preserve">pada </w:t>
+      </w:r>
+      <w:proofErr w:type="spellStart"/>
+      <w:r>
+        <w:rPr>
+          <w:lang w:val="en-US"/>
+        </w:rPr>
+        <w:t>css</w:t>
+      </w:r>
+      <w:proofErr w:type="spellEnd"/>
+      <w:r>
+        <w:rPr>
+          <w:lang w:val="en-US"/>
+        </w:rPr>
+        <w:t xml:space="preserve"> </w:t>
+      </w:r>
+      <w:proofErr w:type="spellStart"/>
+      <w:r>
+        <w:rPr>
+          <w:lang w:val="en-US"/>
+        </w:rPr>
+        <w:t>mengatur</w:t>
+      </w:r>
+      <w:proofErr w:type="spellEnd"/>
+      <w:r>
+        <w:rPr>
+          <w:lang w:val="en-US"/>
+        </w:rPr>
+        <w:t xml:space="preserve"> </w:t>
+      </w:r>
+      <w:proofErr w:type="spellStart"/>
+      <w:r>
+        <w:rPr>
+          <w:lang w:val="en-US"/>
+        </w:rPr>
+        <w:t>perilaku</w:t>
+      </w:r>
+      <w:proofErr w:type="spellEnd"/>
+      <w:r>
+        <w:rPr>
+          <w:lang w:val="en-US"/>
+        </w:rPr>
+        <w:t xml:space="preserve"> </w:t>
+      </w:r>
+      <w:proofErr w:type="spellStart"/>
+      <w:r>
+        <w:rPr>
+          <w:lang w:val="en-US"/>
+        </w:rPr>
+        <w:t>dari</w:t>
+      </w:r>
+      <w:proofErr w:type="spellEnd"/>
+      <w:r>
+        <w:rPr>
+          <w:lang w:val="en-US"/>
+        </w:rPr>
+        <w:t xml:space="preserve"> </w:t>
+      </w:r>
+      <w:proofErr w:type="spellStart"/>
+      <w:r>
+        <w:rPr>
+          <w:lang w:val="en-US"/>
+        </w:rPr>
+        <w:t>kotak</w:t>
+      </w:r>
+      <w:proofErr w:type="spellEnd"/>
+      <w:r>
+        <w:rPr>
+          <w:lang w:val="en-US"/>
+        </w:rPr>
+        <w:t xml:space="preserve"> </w:t>
+      </w:r>
+      <w:proofErr w:type="spellStart"/>
+      <w:r>
+        <w:rPr>
+          <w:lang w:val="en-US"/>
+        </w:rPr>
+        <w:t>tersebut</w:t>
+      </w:r>
+      <w:proofErr w:type="spellEnd"/>
+    </w:p>
+    <w:p>
+      <w:pPr>
+        <w:jc w:val="center"/>
+        <w:rPr>
+          <w:lang w:val="en-US"/>
+        </w:rPr>
+      </w:pPr>
+      <w:r>
+        <w:rPr>
+          <w:noProof/>
+        </w:rPr>
+        <w:lastRenderedPageBreak/>
+        <w:drawing>
+          <wp:inline distT="0" distB="0" distL="0" distR="0" wp14:anchorId="6F4ABF86" wp14:editId="21A27C61">
+            <wp:extent cx="3924300" cy="1524000"/>
+            <wp:effectExtent l="0" t="0" r="0" b="0"/>
+            <wp:docPr id="904497429" name="Picture 1"/>
+            <wp:cNvGraphicFramePr>
+              <a:graphicFrameLocks xmlns:a="http://schemas.openxmlformats.org/drawingml/2006/main" noChangeAspect="1"/>
+            </wp:cNvGraphicFramePr>
+            <a:graphic xmlns:a="http://schemas.openxmlformats.org/drawingml/2006/main">
+              <a:graphicData uri="http://schemas.openxmlformats.org/drawingml/2006/picture">
+                <pic:pic xmlns:pic="http://schemas.openxmlformats.org/drawingml/2006/picture">
+                  <pic:nvPicPr>
+                    <pic:cNvPr id="904497429" name=""/>
+                    <pic:cNvPicPr/>
+                  </pic:nvPicPr>
+                  <pic:blipFill rotWithShape="1">
+                    <a:blip r:embed="rId11"/>
+                    <a:srcRect l="11858" t="23237" r="22116" b="44711"/>
+                    <a:stretch/>
+                  </pic:blipFill>
+                  <pic:spPr bwMode="auto">
+                    <a:xfrm>
+                      <a:off x="0" y="0"/>
+                      <a:ext cx="3924300" cy="1524000"/>
+                    </a:xfrm>
+                    <a:prstGeom prst="rect">
+                      <a:avLst/>
+                    </a:prstGeom>
+                    <a:ln>
+                      <a:noFill/>
+                    </a:ln>
+                    <a:extLst>
+                      <a:ext uri="{53640926-AAD7-44D8-BBD7-CCE9431645EC}">
+                        <a14:shadowObscured xmlns:a14="http://schemas.microsoft.com/office/drawing/2010/main"/>
+                      </a:ext>
+                    </a:extLst>
+                  </pic:spPr>
+                </pic:pic>
+              </a:graphicData>
+            </a:graphic>
+          </wp:inline>
+        </w:drawing>
+      </w:r>
+    </w:p>
+    <w:p>
+      <w:pPr>
+        <w:rPr>
+          <w:lang w:val="en-US"/>
+        </w:rPr>
+      </w:pPr>
+      <w:r>
+        <w:rPr>
+          <w:lang w:val="en-US"/>
+        </w:rPr>
+        <w:t xml:space="preserve">Dan </w:t>
+      </w:r>
+      <w:proofErr w:type="spellStart"/>
+      <w:r>
+        <w:rPr>
+          <w:lang w:val="en-US"/>
+        </w:rPr>
+        <w:t>Setiap</w:t>
+      </w:r>
+      <w:proofErr w:type="spellEnd"/>
+      <w:r>
+        <w:rPr>
+          <w:lang w:val="en-US"/>
+        </w:rPr>
+        <w:t xml:space="preserve"> tag HTML </w:t>
+      </w:r>
+      <w:proofErr w:type="spellStart"/>
+      <w:r>
+        <w:rPr>
+          <w:lang w:val="en-US"/>
+        </w:rPr>
+        <w:t>secara</w:t>
+      </w:r>
+      <w:proofErr w:type="spellEnd"/>
+      <w:r>
+        <w:rPr>
+          <w:lang w:val="en-US"/>
+        </w:rPr>
+        <w:t xml:space="preserve"> default </w:t>
+      </w:r>
+      <w:proofErr w:type="spellStart"/>
+      <w:r>
+        <w:rPr>
+          <w:lang w:val="en-US"/>
+        </w:rPr>
+        <w:t>sudah</w:t>
+      </w:r>
+      <w:proofErr w:type="spellEnd"/>
+      <w:r>
+        <w:rPr>
+          <w:lang w:val="en-US"/>
+        </w:rPr>
+        <w:t xml:space="preserve"> </w:t>
+      </w:r>
+      <w:proofErr w:type="spellStart"/>
+      <w:r>
+        <w:rPr>
+          <w:lang w:val="en-US"/>
+        </w:rPr>
+        <w:t>memiliki</w:t>
+      </w:r>
+      <w:proofErr w:type="spellEnd"/>
+      <w:r>
+        <w:rPr>
+          <w:lang w:val="en-US"/>
+        </w:rPr>
+        <w:t xml:space="preserve"> property display dan property </w:t>
+      </w:r>
+      <w:proofErr w:type="spellStart"/>
+      <w:r>
+        <w:rPr>
+          <w:lang w:val="en-US"/>
+        </w:rPr>
+        <w:t>ini</w:t>
+      </w:r>
+      <w:proofErr w:type="spellEnd"/>
+      <w:r>
+        <w:rPr>
+          <w:lang w:val="en-US"/>
+        </w:rPr>
+        <w:t xml:space="preserve"> </w:t>
+      </w:r>
+      <w:proofErr w:type="spellStart"/>
+      <w:r>
+        <w:rPr>
+          <w:lang w:val="en-US"/>
+        </w:rPr>
+        <w:t>bisa</w:t>
+      </w:r>
+      <w:proofErr w:type="spellEnd"/>
+      <w:r>
+        <w:rPr>
+          <w:lang w:val="en-US"/>
+        </w:rPr>
+        <w:t xml:space="preserve"> </w:t>
+      </w:r>
+      <w:proofErr w:type="spellStart"/>
+      <w:r>
+        <w:rPr>
+          <w:lang w:val="en-US"/>
+        </w:rPr>
+        <w:t>dirubah</w:t>
+      </w:r>
+      <w:proofErr w:type="spellEnd"/>
+      <w:r>
+        <w:rPr>
+          <w:lang w:val="en-US"/>
+        </w:rPr>
+        <w:t xml:space="preserve"> </w:t>
+      </w:r>
+      <w:proofErr w:type="spellStart"/>
+      <w:r>
+        <w:rPr>
+          <w:lang w:val="en-US"/>
+        </w:rPr>
+        <w:t>untuk</w:t>
+      </w:r>
+      <w:proofErr w:type="spellEnd"/>
+      <w:r>
+        <w:rPr>
+          <w:lang w:val="en-US"/>
+        </w:rPr>
+        <w:t xml:space="preserve"> </w:t>
+      </w:r>
+      <w:proofErr w:type="spellStart"/>
+      <w:r>
+        <w:rPr>
+          <w:lang w:val="en-US"/>
+        </w:rPr>
+        <w:t>mengganti</w:t>
+      </w:r>
+      <w:proofErr w:type="spellEnd"/>
+      <w:r>
+        <w:rPr>
+          <w:lang w:val="en-US"/>
+        </w:rPr>
+        <w:t xml:space="preserve"> </w:t>
+      </w:r>
+      <w:proofErr w:type="spellStart"/>
+      <w:r>
+        <w:rPr>
+          <w:lang w:val="en-US"/>
+        </w:rPr>
+        <w:t>perilakunya</w:t>
+      </w:r>
+      <w:proofErr w:type="spellEnd"/>
+      <w:r>
+        <w:rPr>
+          <w:lang w:val="en-US"/>
+        </w:rPr>
+        <w:t xml:space="preserve"> </w:t>
+      </w:r>
+      <w:proofErr w:type="spellStart"/>
+      <w:r>
+        <w:rPr>
+          <w:lang w:val="en-US"/>
+        </w:rPr>
+        <w:t>dengan</w:t>
+      </w:r>
+      <w:proofErr w:type="spellEnd"/>
+      <w:r>
+        <w:rPr>
+          <w:lang w:val="en-US"/>
+        </w:rPr>
+        <w:t xml:space="preserve"> </w:t>
+      </w:r>
+      <w:proofErr w:type="spellStart"/>
+      <w:r>
+        <w:rPr>
+          <w:lang w:val="en-US"/>
+        </w:rPr>
+        <w:t>mengganti</w:t>
+      </w:r>
+      <w:proofErr w:type="spellEnd"/>
+      <w:r>
+        <w:rPr>
+          <w:lang w:val="en-US"/>
+        </w:rPr>
+        <w:t xml:space="preserve"> value pada property display </w:t>
+      </w:r>
+    </w:p>
+    <w:p>
+      <w:pPr>
+        <w:jc w:val="center"/>
+        <w:rPr>
+          <w:lang w:val="en-US"/>
+        </w:rPr>
+      </w:pPr>
+      <w:r>
+        <w:rPr>
+          <w:noProof/>
+        </w:rPr>
+        <w:drawing>
+          <wp:inline distT="0" distB="0" distL="0" distR="0" wp14:anchorId="0B03C6BF" wp14:editId="2AEC3480">
+            <wp:extent cx="3848100" cy="1733550"/>
+            <wp:effectExtent l="0" t="0" r="0" b="0"/>
+            <wp:docPr id="1562369902" name="Picture 1"/>
+            <wp:cNvGraphicFramePr>
+              <a:graphicFrameLocks xmlns:a="http://schemas.openxmlformats.org/drawingml/2006/main" noChangeAspect="1"/>
+            </wp:cNvGraphicFramePr>
+            <a:graphic xmlns:a="http://schemas.openxmlformats.org/drawingml/2006/main">
+              <a:graphicData uri="http://schemas.openxmlformats.org/drawingml/2006/picture">
+                <pic:pic xmlns:pic="http://schemas.openxmlformats.org/drawingml/2006/picture">
+                  <pic:nvPicPr>
+                    <pic:cNvPr id="1562369902" name=""/>
+                    <pic:cNvPicPr/>
+                  </pic:nvPicPr>
+                  <pic:blipFill rotWithShape="1">
+                    <a:blip r:embed="rId12"/>
+                    <a:srcRect l="13782" t="22436" r="21474" b="41106"/>
+                    <a:stretch/>
+                  </pic:blipFill>
+                  <pic:spPr bwMode="auto">
+                    <a:xfrm>
+                      <a:off x="0" y="0"/>
+                      <a:ext cx="3848100" cy="1733550"/>
+                    </a:xfrm>
+                    <a:prstGeom prst="rect">
+                      <a:avLst/>
+                    </a:prstGeom>
+                    <a:ln>
+                      <a:noFill/>
+                    </a:ln>
+                    <a:extLst>
+                      <a:ext uri="{53640926-AAD7-44D8-BBD7-CCE9431645EC}">
+                        <a14:shadowObscured xmlns:a14="http://schemas.microsoft.com/office/drawing/2010/main"/>
+                      </a:ext>
+                    </a:extLst>
+                  </pic:spPr>
+                </pic:pic>
+              </a:graphicData>
+            </a:graphic>
+          </wp:inline>
+        </w:drawing>
+      </w:r>
+    </w:p>
+    <w:p>
+      <w:pPr>
+        <w:rPr>
+          <w:b/>
+          <w:bCs/>
+          <w:i/>
+          <w:iCs/>
+          <w:lang w:val="en-US"/>
+        </w:rPr>
+      </w:pPr>
+      <w:r>
+        <w:rPr>
+          <w:lang w:val="en-US"/>
+        </w:rPr>
+        <w:t xml:space="preserve">Property display </w:t>
+      </w:r>
+      <w:proofErr w:type="spellStart"/>
+      <w:r>
+        <w:rPr>
+          <w:lang w:val="en-US"/>
+        </w:rPr>
+        <w:t>memiliki</w:t>
+      </w:r>
+      <w:proofErr w:type="spellEnd"/>
+      <w:r>
+        <w:rPr>
+          <w:lang w:val="en-US"/>
+        </w:rPr>
+        <w:t xml:space="preserve"> </w:t>
+      </w:r>
+      <w:proofErr w:type="spellStart"/>
+      <w:r>
+        <w:rPr>
+          <w:lang w:val="en-US"/>
+        </w:rPr>
+        <w:t>empat</w:t>
+      </w:r>
+      <w:proofErr w:type="spellEnd"/>
+      <w:r>
+        <w:rPr>
+          <w:lang w:val="en-US"/>
+        </w:rPr>
+        <w:t xml:space="preserve"> </w:t>
+      </w:r>
+      <w:proofErr w:type="spellStart"/>
+      <w:r>
+        <w:rPr>
+          <w:lang w:val="en-US"/>
+        </w:rPr>
+        <w:t>nilai</w:t>
+      </w:r>
+      <w:proofErr w:type="spellEnd"/>
+      <w:r>
+        <w:rPr>
+          <w:lang w:val="en-US"/>
+        </w:rPr>
+        <w:t xml:space="preserve"> </w:t>
+      </w:r>
+      <w:proofErr w:type="spellStart"/>
+      <w:r>
+        <w:rPr>
+          <w:lang w:val="en-US"/>
+        </w:rPr>
+        <w:t>yaitu</w:t>
+      </w:r>
+      <w:proofErr w:type="spellEnd"/>
+      <w:r>
+        <w:rPr>
+          <w:lang w:val="en-US"/>
+        </w:rPr>
+        <w:t xml:space="preserve"> </w:t>
+      </w:r>
+      <w:r>
+        <w:rPr>
+          <w:b/>
+          <w:bCs/>
+          <w:i/>
+          <w:iCs/>
+          <w:lang w:val="en-US"/>
+        </w:rPr>
+        <w:t>inline,</w:t>
+      </w:r>
+      <w:r>
+        <w:rPr>
+          <w:b/>
+          <w:bCs/>
+          <w:i/>
+          <w:iCs/>
+          <w:lang w:val="en-US"/>
+        </w:rPr>
+        <w:t xml:space="preserve"> inline-block, block, dan none</w:t>
+      </w:r>
+    </w:p>
+    <w:p>
+      <w:pPr>
+        <w:jc w:val="center"/>
+        <w:rPr>
+          <w:lang w:val="en-US"/>
+        </w:rPr>
+      </w:pPr>
+      <w:r>
+        <w:rPr>
+          <w:noProof/>
+        </w:rPr>
+        <w:drawing>
+          <wp:inline distT="0" distB="0" distL="0" distR="0" wp14:anchorId="4FA8D12D" wp14:editId="344DBAEB">
+            <wp:extent cx="1638300" cy="2438400"/>
+            <wp:effectExtent l="0" t="0" r="0" b="0"/>
+            <wp:docPr id="786831763" name="Picture 1"/>
+            <wp:cNvGraphicFramePr>
+              <a:graphicFrameLocks xmlns:a="http://schemas.openxmlformats.org/drawingml/2006/main" noChangeAspect="1"/>
+            </wp:cNvGraphicFramePr>
+            <a:graphic xmlns:a="http://schemas.openxmlformats.org/drawingml/2006/main">
+              <a:graphicData uri="http://schemas.openxmlformats.org/drawingml/2006/picture">
+                <pic:pic xmlns:pic="http://schemas.openxmlformats.org/drawingml/2006/picture">
+                  <pic:nvPicPr>
+                    <pic:cNvPr id="786831763" name=""/>
+                    <pic:cNvPicPr/>
+                  </pic:nvPicPr>
+                  <pic:blipFill rotWithShape="1">
+                    <a:blip r:embed="rId13"/>
+                    <a:srcRect l="21154" t="22436" r="51281" b="26282"/>
+                    <a:stretch/>
+                  </pic:blipFill>
+                  <pic:spPr bwMode="auto">
+                    <a:xfrm>
+                      <a:off x="0" y="0"/>
+                      <a:ext cx="1638300" cy="2438400"/>
+                    </a:xfrm>
+                    <a:prstGeom prst="rect">
+                      <a:avLst/>
+                    </a:prstGeom>
+                    <a:ln>
+                      <a:noFill/>
+                    </a:ln>
+                    <a:extLst>
+                      <a:ext uri="{53640926-AAD7-44D8-BBD7-CCE9431645EC}">
+                        <a14:shadowObscured xmlns:a14="http://schemas.microsoft.com/office/drawing/2010/main"/>
+                      </a:ext>
+                    </a:extLst>
+                  </pic:spPr>
+                </pic:pic>
+              </a:graphicData>
+            </a:graphic>
+          </wp:inline>
+        </w:drawing>
+      </w:r>
+    </w:p>
+    <w:p>
+      <w:pPr>
+        <w:jc w:val="center"/>
+        <w:rPr>
+          <w:lang w:val="en-US"/>
+        </w:rPr>
+      </w:pPr>
+    </w:p>
+    <w:p>
+      <w:pPr>
+        <w:pStyle w:val="Heading3"/>
+      </w:pPr>
+      <w:r>
+        <w:t>Display Inline</w:t>
+      </w:r>
+    </w:p>
+    <w:p>
+      <w:pPr>
+        <w:ind w:left="720"/>
+        <w:rPr>
+          <w:lang w:val="en-US"/>
+        </w:rPr>
+      </w:pPr>
+      <w:r>
+        <w:rPr>
+          <w:lang w:val="en-US"/>
+        </w:rPr>
+        <w:t xml:space="preserve">Property </w:t>
+      </w:r>
+      <w:proofErr w:type="spellStart"/>
+      <w:r>
+        <w:rPr>
+          <w:lang w:val="en-US"/>
+        </w:rPr>
+        <w:t>ini</w:t>
+      </w:r>
+      <w:proofErr w:type="spellEnd"/>
+      <w:r>
+        <w:rPr>
+          <w:lang w:val="en-US"/>
+        </w:rPr>
+        <w:t xml:space="preserve"> </w:t>
+      </w:r>
+      <w:proofErr w:type="spellStart"/>
+      <w:r>
+        <w:rPr>
+          <w:lang w:val="en-US"/>
+        </w:rPr>
+        <w:t>membuat</w:t>
+      </w:r>
+      <w:proofErr w:type="spellEnd"/>
+      <w:r>
+        <w:rPr>
+          <w:lang w:val="en-US"/>
+        </w:rPr>
+        <w:t xml:space="preserve"> element </w:t>
+      </w:r>
+      <w:proofErr w:type="spellStart"/>
+      <w:r>
+        <w:rPr>
+          <w:lang w:val="en-US"/>
+        </w:rPr>
+        <w:t>tidak</w:t>
+      </w:r>
+      <w:proofErr w:type="spellEnd"/>
+      <w:r>
+        <w:rPr>
+          <w:lang w:val="en-US"/>
+        </w:rPr>
+        <w:t xml:space="preserve"> </w:t>
+      </w:r>
+      <w:proofErr w:type="spellStart"/>
+      <w:r>
+        <w:rPr>
+          <w:lang w:val="en-US"/>
+        </w:rPr>
+        <w:t>menambahkan</w:t>
+      </w:r>
+      <w:proofErr w:type="spellEnd"/>
+      <w:r>
+        <w:rPr>
+          <w:lang w:val="en-US"/>
+        </w:rPr>
+        <w:t xml:space="preserve"> baris </w:t>
+      </w:r>
+      <w:proofErr w:type="spellStart"/>
+      <w:r>
+        <w:rPr>
+          <w:lang w:val="en-US"/>
+        </w:rPr>
+        <w:t>baru</w:t>
+      </w:r>
+      <w:proofErr w:type="spellEnd"/>
+      <w:r>
+        <w:rPr>
+          <w:lang w:val="en-US"/>
+        </w:rPr>
+        <w:t xml:space="preserve"> </w:t>
+      </w:r>
+      <w:proofErr w:type="spellStart"/>
+      <w:r>
+        <w:rPr>
+          <w:lang w:val="en-US"/>
+        </w:rPr>
+        <w:t>ketika</w:t>
+      </w:r>
+      <w:proofErr w:type="spellEnd"/>
+      <w:r>
+        <w:rPr>
+          <w:lang w:val="en-US"/>
+        </w:rPr>
+        <w:t xml:space="preserve"> </w:t>
+      </w:r>
+      <w:proofErr w:type="spellStart"/>
+      <w:r>
+        <w:rPr>
+          <w:lang w:val="en-US"/>
+        </w:rPr>
+        <w:t>dibuat</w:t>
+      </w:r>
+      <w:proofErr w:type="spellEnd"/>
+      <w:r>
+        <w:rPr>
+          <w:lang w:val="en-US"/>
+        </w:rPr>
+        <w:t xml:space="preserve"> </w:t>
+      </w:r>
+    </w:p>
+    <w:p>
+      <w:pPr>
+        <w:ind w:left="720"/>
+        <w:rPr>
+          <w:lang w:val="en-US"/>
+        </w:rPr>
+      </w:pPr>
+      <w:r>
+        <w:rPr>
+          <w:lang w:val="en-US"/>
+        </w:rPr>
+        <w:t xml:space="preserve">Lebar dan </w:t>
+      </w:r>
+      <w:proofErr w:type="spellStart"/>
+      <w:r>
+        <w:rPr>
+          <w:lang w:val="en-US"/>
+        </w:rPr>
+        <w:t>tinggi</w:t>
+      </w:r>
+      <w:proofErr w:type="spellEnd"/>
+      <w:r>
+        <w:rPr>
+          <w:lang w:val="en-US"/>
+        </w:rPr>
+        <w:t xml:space="preserve"> </w:t>
+      </w:r>
+      <w:proofErr w:type="spellStart"/>
+      <w:r>
+        <w:rPr>
+          <w:lang w:val="en-US"/>
+        </w:rPr>
+        <w:t>elementnya</w:t>
+      </w:r>
+      <w:proofErr w:type="spellEnd"/>
+      <w:r>
+        <w:rPr>
+          <w:lang w:val="en-US"/>
+        </w:rPr>
+        <w:t xml:space="preserve"> </w:t>
+      </w:r>
+      <w:proofErr w:type="spellStart"/>
+      <w:r>
+        <w:rPr>
+          <w:lang w:val="en-US"/>
+        </w:rPr>
+        <w:t>sebesar</w:t>
+      </w:r>
+      <w:proofErr w:type="spellEnd"/>
+      <w:r>
+        <w:rPr>
+          <w:lang w:val="en-US"/>
+        </w:rPr>
+        <w:t xml:space="preserve"> </w:t>
+      </w:r>
+      <w:proofErr w:type="spellStart"/>
+      <w:r>
+        <w:rPr>
+          <w:lang w:val="en-US"/>
+        </w:rPr>
+        <w:t>konten</w:t>
+      </w:r>
+      <w:proofErr w:type="spellEnd"/>
+      <w:r>
+        <w:rPr>
+          <w:lang w:val="en-US"/>
+        </w:rPr>
+        <w:t xml:space="preserve"> yang </w:t>
+      </w:r>
+      <w:proofErr w:type="spellStart"/>
+      <w:r>
+        <w:rPr>
+          <w:lang w:val="en-US"/>
+        </w:rPr>
+        <w:t>ada</w:t>
+      </w:r>
+      <w:proofErr w:type="spellEnd"/>
+      <w:r>
+        <w:rPr>
+          <w:lang w:val="en-US"/>
+        </w:rPr>
+        <w:t xml:space="preserve"> di </w:t>
+      </w:r>
+      <w:proofErr w:type="spellStart"/>
+      <w:r>
+        <w:rPr>
+          <w:lang w:val="en-US"/>
+        </w:rPr>
+        <w:t>dalamnya</w:t>
+      </w:r>
+      <w:proofErr w:type="spellEnd"/>
+      <w:r>
+        <w:rPr>
+          <w:lang w:val="en-US"/>
+        </w:rPr>
+        <w:t xml:space="preserve"> </w:t>
+      </w:r>
+      <w:proofErr w:type="spellStart"/>
+      <w:r>
+        <w:rPr>
+          <w:lang w:val="en-US"/>
+        </w:rPr>
+        <w:t>kecuali</w:t>
+      </w:r>
+      <w:proofErr w:type="spellEnd"/>
+      <w:r>
+        <w:rPr>
+          <w:lang w:val="en-US"/>
+        </w:rPr>
+        <w:t xml:space="preserve"> tag </w:t>
+      </w:r>
+      <w:proofErr w:type="spellStart"/>
+      <w:r>
+        <w:rPr>
+          <w:lang w:val="en-US"/>
+        </w:rPr>
+        <w:t>img</w:t>
+      </w:r>
+      <w:proofErr w:type="spellEnd"/>
+    </w:p>
+    <w:p>
+      <w:pPr>
+        <w:ind w:left="720"/>
+        <w:rPr>
+          <w:lang w:val="en-US"/>
+        </w:rPr>
+      </w:pPr>
+      <w:r>
+        <w:rPr>
+          <w:lang w:val="en-US"/>
+        </w:rPr>
+        <w:t xml:space="preserve">Element </w:t>
+      </w:r>
+      <w:proofErr w:type="spellStart"/>
+      <w:r>
+        <w:rPr>
+          <w:lang w:val="en-US"/>
+        </w:rPr>
+        <w:t>dengan</w:t>
+      </w:r>
+      <w:proofErr w:type="spellEnd"/>
+      <w:r>
+        <w:rPr>
+          <w:lang w:val="en-US"/>
+        </w:rPr>
+        <w:t xml:space="preserve"> value display inline </w:t>
+      </w:r>
+      <w:proofErr w:type="spellStart"/>
+      <w:r>
+        <w:rPr>
+          <w:lang w:val="en-US"/>
+        </w:rPr>
+        <w:t>tidak</w:t>
+      </w:r>
+      <w:proofErr w:type="spellEnd"/>
+      <w:r>
+        <w:rPr>
+          <w:lang w:val="en-US"/>
+        </w:rPr>
+        <w:t xml:space="preserve"> </w:t>
+      </w:r>
+      <w:proofErr w:type="spellStart"/>
+      <w:r>
+        <w:rPr>
+          <w:lang w:val="en-US"/>
+        </w:rPr>
+        <w:t>dapat</w:t>
+      </w:r>
+      <w:proofErr w:type="spellEnd"/>
+      <w:r>
+        <w:rPr>
+          <w:lang w:val="en-US"/>
+        </w:rPr>
+        <w:t xml:space="preserve"> </w:t>
+      </w:r>
+      <w:proofErr w:type="spellStart"/>
+      <w:r>
+        <w:rPr>
+          <w:lang w:val="en-US"/>
+        </w:rPr>
+        <w:t>diatur</w:t>
+      </w:r>
+      <w:proofErr w:type="spellEnd"/>
+      <w:r>
+        <w:rPr>
+          <w:lang w:val="en-US"/>
+        </w:rPr>
+        <w:t xml:space="preserve"> </w:t>
+      </w:r>
+      <w:proofErr w:type="spellStart"/>
+      <w:r>
+        <w:rPr>
+          <w:lang w:val="en-US"/>
+        </w:rPr>
+        <w:t>tinggi</w:t>
+      </w:r>
+      <w:proofErr w:type="spellEnd"/>
+      <w:r>
+        <w:rPr>
+          <w:lang w:val="en-US"/>
+        </w:rPr>
+        <w:t xml:space="preserve"> dan </w:t>
+      </w:r>
+      <w:proofErr w:type="spellStart"/>
+      <w:r>
+        <w:rPr>
+          <w:lang w:val="en-US"/>
+        </w:rPr>
+        <w:t>lebarnya</w:t>
+      </w:r>
+      <w:proofErr w:type="spellEnd"/>
+    </w:p>
+    <w:p>
+      <w:pPr>
+        <w:ind w:left="720"/>
+        <w:rPr>
+          <w:noProof/>
+        </w:rPr>
+      </w:pPr>
+      <w:r>
+        <w:rPr>
+          <w:b/>
+          <w:bCs/>
+          <w:i/>
+          <w:iCs/>
+          <w:lang w:val="en-US"/>
+        </w:rPr>
+        <w:lastRenderedPageBreak/>
+        <w:t>Margin</w:t>
+      </w:r>
+      <w:r>
+        <w:rPr>
+          <w:lang w:val="en-US"/>
+        </w:rPr>
+        <w:t xml:space="preserve"> dan </w:t>
+      </w:r>
+      <w:r>
+        <w:rPr>
+          <w:b/>
+          <w:bCs/>
+          <w:i/>
+          <w:iCs/>
+          <w:lang w:val="en-US"/>
+        </w:rPr>
+        <w:t>Padding</w:t>
+      </w:r>
+      <w:r>
+        <w:rPr>
+          <w:lang w:val="en-US"/>
+        </w:rPr>
+        <w:t xml:space="preserve"> </w:t>
+      </w:r>
+      <w:proofErr w:type="spellStart"/>
+      <w:r>
+        <w:rPr>
+          <w:lang w:val="en-US"/>
+        </w:rPr>
+        <w:t>hanya</w:t>
+      </w:r>
+      <w:proofErr w:type="spellEnd"/>
+      <w:r>
+        <w:rPr>
+          <w:lang w:val="en-US"/>
+        </w:rPr>
+        <w:t xml:space="preserve"> </w:t>
+      </w:r>
+      <w:proofErr w:type="spellStart"/>
+      <w:r>
+        <w:rPr>
+          <w:lang w:val="en-US"/>
+        </w:rPr>
+        <w:t>mempengaruhi</w:t>
+      </w:r>
+      <w:proofErr w:type="spellEnd"/>
+      <w:r>
+        <w:rPr>
+          <w:lang w:val="en-US"/>
+        </w:rPr>
+        <w:t xml:space="preserve"> element </w:t>
+      </w:r>
+      <w:proofErr w:type="spellStart"/>
+      <w:r>
+        <w:rPr>
+          <w:lang w:val="en-US"/>
+        </w:rPr>
+        <w:t>secara</w:t>
+      </w:r>
+      <w:proofErr w:type="spellEnd"/>
+      <w:r>
+        <w:rPr>
+          <w:lang w:val="en-US"/>
+        </w:rPr>
+        <w:t xml:space="preserve"> horizontal dan </w:t>
+      </w:r>
+      <w:proofErr w:type="spellStart"/>
+      <w:r>
+        <w:rPr>
+          <w:lang w:val="en-US"/>
+        </w:rPr>
+        <w:t>tidak</w:t>
+      </w:r>
+      <w:proofErr w:type="spellEnd"/>
+      <w:r>
+        <w:rPr>
+          <w:lang w:val="en-US"/>
+        </w:rPr>
+        <w:t xml:space="preserve"> </w:t>
+      </w:r>
+      <w:proofErr w:type="spellStart"/>
+      <w:r>
+        <w:rPr>
+          <w:lang w:val="en-US"/>
+        </w:rPr>
+        <w:t>berpengaruh</w:t>
+      </w:r>
+      <w:proofErr w:type="spellEnd"/>
+      <w:r>
+        <w:rPr>
+          <w:lang w:val="en-US"/>
+        </w:rPr>
+        <w:t xml:space="preserve"> </w:t>
+      </w:r>
+      <w:proofErr w:type="spellStart"/>
+      <w:r>
+        <w:rPr>
+          <w:lang w:val="en-US"/>
+        </w:rPr>
+        <w:t>secara</w:t>
+      </w:r>
+      <w:proofErr w:type="spellEnd"/>
+      <w:r>
+        <w:rPr>
+          <w:lang w:val="en-US"/>
+        </w:rPr>
+        <w:t xml:space="preserve"> </w:t>
+      </w:r>
+      <w:proofErr w:type="spellStart"/>
+      <w:r>
+        <w:rPr>
+          <w:lang w:val="en-US"/>
+        </w:rPr>
+        <w:t>vertikal</w:t>
+      </w:r>
+      <w:proofErr w:type="spellEnd"/>
+      <w:r>
+        <w:rPr>
+          <w:noProof/>
+        </w:rPr>
+        <w:t xml:space="preserve"> </w:t>
+      </w:r>
+    </w:p>
+    <w:p>
+      <w:pPr>
+        <w:ind w:left="720"/>
+        <w:rPr>
+          <w:lang w:val="en-US"/>
+        </w:rPr>
+      </w:pPr>
+      <w:r>
+        <w:rPr>
+          <w:noProof/>
+        </w:rPr>
+        <w:drawing>
+          <wp:inline distT="0" distB="0" distL="0" distR="0" wp14:anchorId="09CA98F4" wp14:editId="13566933">
+            <wp:extent cx="4152900" cy="1990725"/>
+            <wp:effectExtent l="0" t="0" r="0" b="9525"/>
+            <wp:docPr id="1446649380" name="Picture 1"/>
+            <wp:cNvGraphicFramePr>
+              <a:graphicFrameLocks xmlns:a="http://schemas.openxmlformats.org/drawingml/2006/main" noChangeAspect="1"/>
+            </wp:cNvGraphicFramePr>
+            <a:graphic xmlns:a="http://schemas.openxmlformats.org/drawingml/2006/main">
+              <a:graphicData uri="http://schemas.openxmlformats.org/drawingml/2006/picture">
+                <pic:pic xmlns:pic="http://schemas.openxmlformats.org/drawingml/2006/picture">
+                  <pic:nvPicPr>
+                    <pic:cNvPr id="1446649380" name=""/>
+                    <pic:cNvPicPr/>
+                  </pic:nvPicPr>
+                  <pic:blipFill rotWithShape="1">
+                    <a:blip r:embed="rId14"/>
+                    <a:srcRect l="13140" t="20232" r="16988" b="37901"/>
+                    <a:stretch/>
+                  </pic:blipFill>
+                  <pic:spPr bwMode="auto">
+                    <a:xfrm>
+                      <a:off x="0" y="0"/>
+                      <a:ext cx="4152900" cy="1990725"/>
+                    </a:xfrm>
+                    <a:prstGeom prst="rect">
+                      <a:avLst/>
+                    </a:prstGeom>
+                    <a:ln>
+                      <a:noFill/>
+                    </a:ln>
+                    <a:extLst>
+                      <a:ext uri="{53640926-AAD7-44D8-BBD7-CCE9431645EC}">
+                        <a14:shadowObscured xmlns:a14="http://schemas.microsoft.com/office/drawing/2010/main"/>
+                      </a:ext>
+                    </a:extLst>
+                  </pic:spPr>
+                </pic:pic>
+              </a:graphicData>
+            </a:graphic>
+          </wp:inline>
+        </w:drawing>
+      </w:r>
+    </w:p>
+    <w:p>
+      <w:pPr>
+        <w:ind w:left="720"/>
+        <w:rPr>
+          <w:lang w:val="en-US"/>
+        </w:rPr>
+      </w:pPr>
+      <w:proofErr w:type="spellStart"/>
+      <w:r>
+        <w:rPr>
+          <w:lang w:val="en-US"/>
+        </w:rPr>
+        <w:t>Contoh</w:t>
+      </w:r>
+      <w:proofErr w:type="spellEnd"/>
+      <w:r>
+        <w:rPr>
+          <w:lang w:val="en-US"/>
+        </w:rPr>
+        <w:t xml:space="preserve"> element </w:t>
+      </w:r>
+      <w:proofErr w:type="spellStart"/>
+      <w:r>
+        <w:rPr>
+          <w:lang w:val="en-US"/>
+        </w:rPr>
+        <w:t>dengan</w:t>
+      </w:r>
+      <w:proofErr w:type="spellEnd"/>
+      <w:r>
+        <w:rPr>
+          <w:lang w:val="en-US"/>
+        </w:rPr>
+        <w:t xml:space="preserve"> display inline </w:t>
+      </w:r>
+      <w:proofErr w:type="spellStart"/>
+      <w:r>
+        <w:rPr>
+          <w:lang w:val="en-US"/>
+        </w:rPr>
+        <w:t>secara</w:t>
+      </w:r>
+      <w:proofErr w:type="spellEnd"/>
+      <w:r>
+        <w:rPr>
+          <w:lang w:val="en-US"/>
+        </w:rPr>
+        <w:t xml:space="preserve"> default </w:t>
+      </w:r>
+      <w:proofErr w:type="spellStart"/>
+      <w:r>
+        <w:rPr>
+          <w:lang w:val="en-US"/>
+        </w:rPr>
+        <w:t>diantaranya</w:t>
+      </w:r>
+      <w:proofErr w:type="spellEnd"/>
+      <w:r>
+        <w:rPr>
+          <w:lang w:val="en-US"/>
+        </w:rPr>
+        <w:t xml:space="preserve"> tag b, strong, </w:t>
+      </w:r>
+      <w:proofErr w:type="spellStart"/>
+      <w:r>
+        <w:rPr>
+          <w:lang w:val="en-US"/>
+        </w:rPr>
+        <w:t>i</w:t>
+      </w:r>
+      <w:proofErr w:type="spellEnd"/>
+      <w:r>
+        <w:rPr>
+          <w:lang w:val="en-US"/>
+        </w:rPr>
+        <w:t xml:space="preserve">, </w:t>
+      </w:r>
+      <w:proofErr w:type="spellStart"/>
+      <w:r>
+        <w:rPr>
+          <w:lang w:val="en-US"/>
+        </w:rPr>
+        <w:t>em</w:t>
+      </w:r>
+      <w:proofErr w:type="spellEnd"/>
+      <w:r>
+        <w:rPr>
+          <w:lang w:val="en-US"/>
+        </w:rPr>
+        <w:t xml:space="preserve">, a, span, sub, sup, button, input, label, select, </w:t>
+      </w:r>
+      <w:proofErr w:type="spellStart"/>
+      <w:r>
+        <w:rPr>
+          <w:lang w:val="en-US"/>
+        </w:rPr>
+        <w:t>textarea</w:t>
+      </w:r>
+      <w:proofErr w:type="spellEnd"/>
+      <w:r>
+        <w:rPr>
+          <w:lang w:val="en-US"/>
+        </w:rPr>
+        <w:t xml:space="preserve">, </w:t>
+      </w:r>
+      <w:proofErr w:type="spellStart"/>
+      <w:r>
+        <w:rPr>
+          <w:lang w:val="en-US"/>
+        </w:rPr>
+        <w:t>dll</w:t>
+      </w:r>
+      <w:proofErr w:type="spellEnd"/>
+    </w:p>
+    <w:p>
+      <w:pPr>
+        <w:ind w:left="720"/>
+        <w:jc w:val="center"/>
+        <w:rPr>
+          <w:lang w:val="en-US"/>
+        </w:rPr>
+      </w:pPr>
+      <w:r>
+        <w:rPr>
+          <w:noProof/>
+        </w:rPr>
+        <w:drawing>
+          <wp:inline distT="0" distB="0" distL="0" distR="0" wp14:anchorId="76C695D7" wp14:editId="1F477431">
+            <wp:extent cx="4019550" cy="2762250"/>
+            <wp:effectExtent l="0" t="0" r="0" b="0"/>
+            <wp:docPr id="1247985837" name="Picture 1"/>
+            <wp:cNvGraphicFramePr>
+              <a:graphicFrameLocks xmlns:a="http://schemas.openxmlformats.org/drawingml/2006/main" noChangeAspect="1"/>
+            </wp:cNvGraphicFramePr>
+            <a:graphic xmlns:a="http://schemas.openxmlformats.org/drawingml/2006/main">
+              <a:graphicData uri="http://schemas.openxmlformats.org/drawingml/2006/picture">
+                <pic:pic xmlns:pic="http://schemas.openxmlformats.org/drawingml/2006/picture">
+                  <pic:nvPicPr>
+                    <pic:cNvPr id="1247985837" name=""/>
+                    <pic:cNvPicPr/>
+                  </pic:nvPicPr>
+                  <pic:blipFill rotWithShape="1">
+                    <a:blip r:embed="rId15"/>
+                    <a:srcRect l="18109" t="20032" r="14263" b="21875"/>
+                    <a:stretch/>
+                  </pic:blipFill>
+                  <pic:spPr bwMode="auto">
+                    <a:xfrm>
+                      <a:off x="0" y="0"/>
+                      <a:ext cx="4019550" cy="2762250"/>
+                    </a:xfrm>
+                    <a:prstGeom prst="rect">
+                      <a:avLst/>
+                    </a:prstGeom>
+                    <a:ln>
+                      <a:noFill/>
+                    </a:ln>
+                    <a:extLst>
+                      <a:ext uri="{53640926-AAD7-44D8-BBD7-CCE9431645EC}">
+                        <a14:shadowObscured xmlns:a14="http://schemas.microsoft.com/office/drawing/2010/main"/>
+                      </a:ext>
+                    </a:extLst>
+                  </pic:spPr>
+                </pic:pic>
+              </a:graphicData>
+            </a:graphic>
+          </wp:inline>
+        </w:drawing>
+      </w:r>
+    </w:p>
+    <w:p>
+      <w:pPr>
+        <w:pStyle w:val="Heading3"/>
+      </w:pPr>
+      <w:r>
+        <w:t>Display Inline</w:t>
+      </w:r>
+      <w:r>
+        <w:t>-Block</w:t>
+      </w:r>
+    </w:p>
+    <w:p>
+      <w:pPr>
+        <w:ind w:left="720"/>
+        <w:rPr>
+          <w:lang w:val="en-US"/>
+        </w:rPr>
+      </w:pPr>
+      <w:r>
+        <w:rPr>
+          <w:lang w:val="en-US"/>
+        </w:rPr>
+        <w:t xml:space="preserve">Tidak </w:t>
+      </w:r>
+      <w:proofErr w:type="spellStart"/>
+      <w:r>
+        <w:rPr>
+          <w:lang w:val="en-US"/>
+        </w:rPr>
+        <w:t>ada</w:t>
+      </w:r>
+      <w:proofErr w:type="spellEnd"/>
+      <w:r>
+        <w:rPr>
+          <w:lang w:val="en-US"/>
+        </w:rPr>
+        <w:t xml:space="preserve"> element html yang </w:t>
+      </w:r>
+      <w:proofErr w:type="spellStart"/>
+      <w:r>
+        <w:rPr>
+          <w:lang w:val="en-US"/>
+        </w:rPr>
+        <w:t>secara</w:t>
+      </w:r>
+      <w:proofErr w:type="spellEnd"/>
+      <w:r>
+        <w:rPr>
+          <w:lang w:val="en-US"/>
+        </w:rPr>
+        <w:t xml:space="preserve"> default </w:t>
+      </w:r>
+      <w:proofErr w:type="spellStart"/>
+      <w:r>
+        <w:rPr>
+          <w:lang w:val="en-US"/>
+        </w:rPr>
+        <w:t>memiliki</w:t>
+      </w:r>
+      <w:proofErr w:type="spellEnd"/>
+      <w:r>
+        <w:rPr>
+          <w:lang w:val="en-US"/>
+        </w:rPr>
+        <w:t xml:space="preserve"> value display inline-block, inline-block </w:t>
+      </w:r>
+      <w:proofErr w:type="spellStart"/>
+      <w:r>
+        <w:rPr>
+          <w:lang w:val="en-US"/>
+        </w:rPr>
+        <w:t>ini</w:t>
+      </w:r>
+      <w:proofErr w:type="spellEnd"/>
+      <w:r>
+        <w:rPr>
+          <w:lang w:val="en-US"/>
+        </w:rPr>
+        <w:t xml:space="preserve"> </w:t>
+      </w:r>
+      <w:proofErr w:type="spellStart"/>
+      <w:r>
+        <w:rPr>
+          <w:lang w:val="en-US"/>
+        </w:rPr>
+        <w:t>merupakan</w:t>
+      </w:r>
+      <w:proofErr w:type="spellEnd"/>
+      <w:r>
+        <w:rPr>
+          <w:lang w:val="en-US"/>
+        </w:rPr>
+        <w:t xml:space="preserve"> value yang </w:t>
+      </w:r>
+      <w:proofErr w:type="spellStart"/>
+      <w:r>
+        <w:rPr>
+          <w:lang w:val="en-US"/>
+        </w:rPr>
+        <w:t>diatur</w:t>
+      </w:r>
+      <w:proofErr w:type="spellEnd"/>
+      <w:r>
+        <w:rPr>
+          <w:lang w:val="en-US"/>
+        </w:rPr>
+        <w:t xml:space="preserve"> </w:t>
+      </w:r>
+      <w:proofErr w:type="spellStart"/>
+      <w:r>
+        <w:rPr>
+          <w:lang w:val="en-US"/>
+        </w:rPr>
+        <w:t>secara</w:t>
+      </w:r>
+      <w:proofErr w:type="spellEnd"/>
+      <w:r>
+        <w:rPr>
+          <w:lang w:val="en-US"/>
+        </w:rPr>
+        <w:t xml:space="preserve"> manual, </w:t>
+      </w:r>
+      <w:proofErr w:type="spellStart"/>
+      <w:r>
+        <w:rPr>
+          <w:lang w:val="en-US"/>
+        </w:rPr>
+        <w:t>perilaku</w:t>
+      </w:r>
+      <w:proofErr w:type="spellEnd"/>
+      <w:r>
+        <w:rPr>
+          <w:lang w:val="en-US"/>
+        </w:rPr>
+        <w:t xml:space="preserve"> </w:t>
+      </w:r>
+      <w:proofErr w:type="spellStart"/>
+      <w:r>
+        <w:rPr>
+          <w:lang w:val="en-US"/>
+        </w:rPr>
+        <w:t>dasarnya</w:t>
+      </w:r>
+      <w:proofErr w:type="spellEnd"/>
+      <w:r>
+        <w:rPr>
+          <w:lang w:val="en-US"/>
+        </w:rPr>
+        <w:t xml:space="preserve"> </w:t>
+      </w:r>
+      <w:proofErr w:type="spellStart"/>
+      <w:r>
+        <w:rPr>
+          <w:lang w:val="en-US"/>
+        </w:rPr>
+        <w:t>sama</w:t>
+      </w:r>
+      <w:proofErr w:type="spellEnd"/>
+      <w:r>
+        <w:rPr>
+          <w:lang w:val="en-US"/>
+        </w:rPr>
+        <w:t xml:space="preserve"> </w:t>
+      </w:r>
+      <w:proofErr w:type="spellStart"/>
+      <w:r>
+        <w:rPr>
+          <w:lang w:val="en-US"/>
+        </w:rPr>
+        <w:t>dengan</w:t>
+      </w:r>
+      <w:proofErr w:type="spellEnd"/>
+      <w:r>
+        <w:rPr>
+          <w:lang w:val="en-US"/>
+        </w:rPr>
+        <w:t xml:space="preserve"> inline </w:t>
+      </w:r>
+      <w:proofErr w:type="spellStart"/>
+      <w:r>
+        <w:rPr>
+          <w:lang w:val="en-US"/>
+        </w:rPr>
+        <w:t>yaitu</w:t>
+      </w:r>
+      <w:proofErr w:type="spellEnd"/>
+      <w:r>
+        <w:rPr>
+          <w:lang w:val="en-US"/>
+        </w:rPr>
+        <w:t xml:space="preserve"> </w:t>
+      </w:r>
+      <w:proofErr w:type="spellStart"/>
+      <w:r>
+        <w:rPr>
+          <w:lang w:val="en-US"/>
+        </w:rPr>
+        <w:t>tidak</w:t>
+      </w:r>
+      <w:proofErr w:type="spellEnd"/>
+      <w:r>
+        <w:rPr>
+          <w:lang w:val="en-US"/>
+        </w:rPr>
+        <w:t xml:space="preserve"> </w:t>
+      </w:r>
+      <w:proofErr w:type="spellStart"/>
+      <w:r>
+        <w:rPr>
+          <w:lang w:val="en-US"/>
+        </w:rPr>
+        <w:t>menambahkan</w:t>
+      </w:r>
+      <w:proofErr w:type="spellEnd"/>
+      <w:r>
+        <w:rPr>
+          <w:lang w:val="en-US"/>
+        </w:rPr>
+        <w:t xml:space="preserve"> baris </w:t>
+      </w:r>
+      <w:proofErr w:type="spellStart"/>
+      <w:r>
+        <w:rPr>
+          <w:lang w:val="en-US"/>
+        </w:rPr>
+        <w:t>baru</w:t>
+      </w:r>
+      <w:proofErr w:type="spellEnd"/>
+    </w:p>
+    <w:p>
+      <w:pPr>
+        <w:ind w:left="720"/>
+        <w:rPr>
+          <w:noProof/>
+        </w:rPr>
+      </w:pPr>
+      <w:proofErr w:type="spellStart"/>
+      <w:r>
+        <w:rPr>
+          <w:lang w:val="en-US"/>
+        </w:rPr>
+        <w:t>Namun</w:t>
+      </w:r>
+      <w:proofErr w:type="spellEnd"/>
+      <w:r>
+        <w:rPr>
+          <w:lang w:val="en-US"/>
+        </w:rPr>
+        <w:t xml:space="preserve"> element </w:t>
+      </w:r>
+      <w:proofErr w:type="spellStart"/>
+      <w:proofErr w:type="gramStart"/>
+      <w:r>
+        <w:rPr>
+          <w:lang w:val="en-US"/>
+        </w:rPr>
+        <w:t>dengan</w:t>
+      </w:r>
+      <w:proofErr w:type="spellEnd"/>
+      <w:r>
+        <w:rPr>
+          <w:lang w:val="en-US"/>
+        </w:rPr>
+        <w:t xml:space="preserve">  display</w:t>
+      </w:r>
+      <w:proofErr w:type="gramEnd"/>
+      <w:r>
+        <w:rPr>
+          <w:lang w:val="en-US"/>
+        </w:rPr>
+        <w:t xml:space="preserve"> inline-block </w:t>
+      </w:r>
+      <w:proofErr w:type="spellStart"/>
+      <w:r>
+        <w:rPr>
+          <w:lang w:val="en-US"/>
+        </w:rPr>
+        <w:t>dapat</w:t>
+      </w:r>
+      <w:proofErr w:type="spellEnd"/>
+      <w:r>
+        <w:rPr>
+          <w:lang w:val="en-US"/>
+        </w:rPr>
+        <w:t xml:space="preserve"> </w:t>
+      </w:r>
+      <w:proofErr w:type="spellStart"/>
+      <w:r>
+        <w:rPr>
+          <w:lang w:val="en-US"/>
+        </w:rPr>
+        <w:t>diatur</w:t>
+      </w:r>
+      <w:proofErr w:type="spellEnd"/>
+      <w:r>
+        <w:rPr>
+          <w:lang w:val="en-US"/>
+        </w:rPr>
+        <w:t xml:space="preserve"> </w:t>
+      </w:r>
+      <w:proofErr w:type="spellStart"/>
+      <w:r>
+        <w:rPr>
+          <w:lang w:val="en-US"/>
+        </w:rPr>
+        <w:t>tinggi</w:t>
+      </w:r>
+      <w:proofErr w:type="spellEnd"/>
+      <w:r>
+        <w:rPr>
+          <w:lang w:val="en-US"/>
+        </w:rPr>
+        <w:t xml:space="preserve"> dan </w:t>
+      </w:r>
+      <w:proofErr w:type="spellStart"/>
+      <w:r>
+        <w:rPr>
+          <w:lang w:val="en-US"/>
+        </w:rPr>
+        <w:t>lebarnya</w:t>
+      </w:r>
+      <w:proofErr w:type="spellEnd"/>
+    </w:p>
+    <w:p>
+      <w:pPr>
+        <w:ind w:left="720"/>
+        <w:jc w:val="center"/>
+        <w:rPr>
+          <w:lang w:val="en-US"/>
+        </w:rPr>
+      </w:pPr>
+      <w:r>
+        <w:rPr>
+          <w:noProof/>
+        </w:rPr>
+        <w:lastRenderedPageBreak/>
+        <w:drawing>
+          <wp:inline distT="0" distB="0" distL="0" distR="0" wp14:anchorId="6BEE09A9" wp14:editId="60165164">
+            <wp:extent cx="4019550" cy="1924050"/>
+            <wp:effectExtent l="0" t="0" r="0" b="0"/>
+            <wp:docPr id="833786738" name="Picture 1"/>
+            <wp:cNvGraphicFramePr>
+              <a:graphicFrameLocks xmlns:a="http://schemas.openxmlformats.org/drawingml/2006/main" noChangeAspect="1"/>
+            </wp:cNvGraphicFramePr>
+            <a:graphic xmlns:a="http://schemas.openxmlformats.org/drawingml/2006/main">
+              <a:graphicData uri="http://schemas.openxmlformats.org/drawingml/2006/picture">
+                <pic:pic xmlns:pic="http://schemas.openxmlformats.org/drawingml/2006/picture">
+                  <pic:nvPicPr>
+                    <pic:cNvPr id="833786738" name=""/>
+                    <pic:cNvPicPr/>
+                  </pic:nvPicPr>
+                  <pic:blipFill rotWithShape="1">
+                    <a:blip r:embed="rId16"/>
+                    <a:srcRect l="13622" t="17628" r="18750" b="41907"/>
+                    <a:stretch/>
+                  </pic:blipFill>
+                  <pic:spPr bwMode="auto">
+                    <a:xfrm>
+                      <a:off x="0" y="0"/>
+                      <a:ext cx="4019550" cy="1924050"/>
+                    </a:xfrm>
+                    <a:prstGeom prst="rect">
+                      <a:avLst/>
+                    </a:prstGeom>
+                    <a:ln>
+                      <a:noFill/>
+                    </a:ln>
+                    <a:extLst>
+                      <a:ext uri="{53640926-AAD7-44D8-BBD7-CCE9431645EC}">
+                        <a14:shadowObscured xmlns:a14="http://schemas.microsoft.com/office/drawing/2010/main"/>
+                      </a:ext>
+                    </a:extLst>
+                  </pic:spPr>
+                </pic:pic>
+              </a:graphicData>
+            </a:graphic>
+          </wp:inline>
+        </w:drawing>
+      </w:r>
+    </w:p>
+    <w:p>
+      <w:pPr>
+        <w:pStyle w:val="Heading3"/>
+      </w:pPr>
+      <w:r>
+        <w:t xml:space="preserve">Display </w:t>
+      </w:r>
+      <w:r>
+        <w:t>Block</w:t>
+      </w:r>
+    </w:p>
+    <w:p>
+      <w:pPr>
+        <w:ind w:left="720"/>
+        <w:rPr>
+          <w:lang w:val="en-US"/>
+        </w:rPr>
+      </w:pPr>
+      <w:r>
+        <w:rPr>
+          <w:lang w:val="en-US"/>
+        </w:rPr>
+        <w:t xml:space="preserve">Element yang </w:t>
+      </w:r>
+      <w:proofErr w:type="spellStart"/>
+      <w:r>
+        <w:rPr>
+          <w:lang w:val="en-US"/>
+        </w:rPr>
+        <w:t>secara</w:t>
+      </w:r>
+      <w:proofErr w:type="spellEnd"/>
+      <w:r>
+        <w:rPr>
+          <w:lang w:val="en-US"/>
+        </w:rPr>
+        <w:t xml:space="preserve"> default </w:t>
+      </w:r>
+      <w:proofErr w:type="spellStart"/>
+      <w:r>
+        <w:rPr>
+          <w:lang w:val="en-US"/>
+        </w:rPr>
+        <w:t>menambahkan</w:t>
+      </w:r>
+      <w:proofErr w:type="spellEnd"/>
+      <w:r>
+        <w:rPr>
+          <w:lang w:val="en-US"/>
+        </w:rPr>
+        <w:t xml:space="preserve"> baris </w:t>
+      </w:r>
+      <w:proofErr w:type="spellStart"/>
+      <w:r>
+        <w:rPr>
+          <w:lang w:val="en-US"/>
+        </w:rPr>
+        <w:t>baru</w:t>
+      </w:r>
+      <w:proofErr w:type="spellEnd"/>
+      <w:r>
+        <w:rPr>
+          <w:lang w:val="en-US"/>
+        </w:rPr>
+        <w:t xml:space="preserve"> </w:t>
+      </w:r>
+      <w:proofErr w:type="spellStart"/>
+      <w:r>
+        <w:rPr>
+          <w:lang w:val="en-US"/>
+        </w:rPr>
+        <w:t>ketika</w:t>
+      </w:r>
+      <w:proofErr w:type="spellEnd"/>
+      <w:r>
+        <w:rPr>
+          <w:lang w:val="en-US"/>
+        </w:rPr>
+        <w:t xml:space="preserve"> </w:t>
+      </w:r>
+      <w:proofErr w:type="spellStart"/>
+      <w:r>
+        <w:rPr>
+          <w:lang w:val="en-US"/>
+        </w:rPr>
+        <w:t>dibuat</w:t>
+      </w:r>
+      <w:proofErr w:type="spellEnd"/>
+    </w:p>
+    <w:p>
+      <w:pPr>
+        <w:ind w:left="720"/>
+        <w:rPr>
+          <w:lang w:val="en-US"/>
+        </w:rPr>
+      </w:pPr>
+      <w:r>
+        <w:rPr>
+          <w:lang w:val="en-US"/>
+        </w:rPr>
+        <w:t xml:space="preserve">Jika </w:t>
+      </w:r>
+      <w:proofErr w:type="spellStart"/>
+      <w:r>
+        <w:rPr>
+          <w:lang w:val="en-US"/>
+        </w:rPr>
+        <w:t>lebar</w:t>
+      </w:r>
+      <w:proofErr w:type="spellEnd"/>
+      <w:r>
+        <w:rPr>
+          <w:lang w:val="en-US"/>
+        </w:rPr>
+        <w:t xml:space="preserve"> dan </w:t>
+      </w:r>
+      <w:proofErr w:type="spellStart"/>
+      <w:r>
+        <w:rPr>
+          <w:lang w:val="en-US"/>
+        </w:rPr>
+        <w:t>tingginya</w:t>
+      </w:r>
+      <w:proofErr w:type="spellEnd"/>
+      <w:r>
+        <w:rPr>
+          <w:lang w:val="en-US"/>
+        </w:rPr>
+        <w:t xml:space="preserve"> </w:t>
+      </w:r>
+      <w:proofErr w:type="spellStart"/>
+      <w:r>
+        <w:rPr>
+          <w:lang w:val="en-US"/>
+        </w:rPr>
+        <w:t>tidak</w:t>
+      </w:r>
+      <w:proofErr w:type="spellEnd"/>
+      <w:r>
+        <w:rPr>
+          <w:lang w:val="en-US"/>
+        </w:rPr>
+        <w:t xml:space="preserve"> </w:t>
+      </w:r>
+      <w:proofErr w:type="spellStart"/>
+      <w:r>
+        <w:rPr>
+          <w:lang w:val="en-US"/>
+        </w:rPr>
+        <w:t>diatur</w:t>
+      </w:r>
+      <w:proofErr w:type="spellEnd"/>
+      <w:r>
+        <w:rPr>
+          <w:lang w:val="en-US"/>
+        </w:rPr>
+        <w:t xml:space="preserve"> </w:t>
+      </w:r>
+      <w:proofErr w:type="spellStart"/>
+      <w:r>
+        <w:rPr>
+          <w:lang w:val="en-US"/>
+        </w:rPr>
+        <w:t>maka</w:t>
+      </w:r>
+      <w:proofErr w:type="spellEnd"/>
+      <w:r>
+        <w:rPr>
+          <w:lang w:val="en-US"/>
+        </w:rPr>
+        <w:t xml:space="preserve"> </w:t>
+      </w:r>
+      <w:proofErr w:type="spellStart"/>
+      <w:r>
+        <w:rPr>
+          <w:lang w:val="en-US"/>
+        </w:rPr>
+        <w:t>lebar</w:t>
+      </w:r>
+      <w:proofErr w:type="spellEnd"/>
+      <w:r>
+        <w:rPr>
+          <w:lang w:val="en-US"/>
+        </w:rPr>
+        <w:t xml:space="preserve"> default </w:t>
+      </w:r>
+      <w:proofErr w:type="spellStart"/>
+      <w:r>
+        <w:rPr>
+          <w:lang w:val="en-US"/>
+        </w:rPr>
+        <w:t>akan</w:t>
+      </w:r>
+      <w:proofErr w:type="spellEnd"/>
+      <w:r>
+        <w:rPr>
+          <w:lang w:val="en-US"/>
+        </w:rPr>
+        <w:t xml:space="preserve"> </w:t>
+      </w:r>
+      <w:proofErr w:type="spellStart"/>
+      <w:r>
+        <w:rPr>
+          <w:lang w:val="en-US"/>
+        </w:rPr>
+        <w:t>memenuhi</w:t>
+      </w:r>
+      <w:proofErr w:type="spellEnd"/>
+      <w:r>
+        <w:rPr>
+          <w:lang w:val="en-US"/>
+        </w:rPr>
+        <w:t xml:space="preserve"> </w:t>
+      </w:r>
+      <w:proofErr w:type="spellStart"/>
+      <w:r>
+        <w:rPr>
+          <w:lang w:val="en-US"/>
+        </w:rPr>
+        <w:t>lebar</w:t>
+      </w:r>
+      <w:proofErr w:type="spellEnd"/>
+      <w:r>
+        <w:rPr>
+          <w:lang w:val="en-US"/>
+        </w:rPr>
+        <w:t xml:space="preserve"> </w:t>
+      </w:r>
+      <w:proofErr w:type="spellStart"/>
+      <w:r>
+        <w:rPr>
+          <w:lang w:val="en-US"/>
+        </w:rPr>
+        <w:t>dari</w:t>
+      </w:r>
+      <w:proofErr w:type="spellEnd"/>
+      <w:r>
+        <w:rPr>
+          <w:lang w:val="en-US"/>
+        </w:rPr>
+        <w:t xml:space="preserve"> </w:t>
+      </w:r>
+      <w:proofErr w:type="spellStart"/>
+      <w:r>
+        <w:rPr>
+          <w:lang w:val="en-US"/>
+        </w:rPr>
+        <w:t>parentnya</w:t>
+      </w:r>
+      <w:proofErr w:type="spellEnd"/>
+    </w:p>
+    <w:p>
+      <w:pPr>
+        <w:ind w:left="720"/>
+        <w:rPr>
+          <w:lang w:val="en-US"/>
+        </w:rPr>
+      </w:pPr>
+      <w:r>
+        <w:rPr>
+          <w:lang w:val="en-US"/>
+        </w:rPr>
+        <w:t xml:space="preserve">Element </w:t>
+      </w:r>
+      <w:proofErr w:type="spellStart"/>
+      <w:r>
+        <w:rPr>
+          <w:lang w:val="en-US"/>
+        </w:rPr>
+        <w:t>dengan</w:t>
+      </w:r>
+      <w:proofErr w:type="spellEnd"/>
+      <w:r>
+        <w:rPr>
+          <w:lang w:val="en-US"/>
+        </w:rPr>
+        <w:t xml:space="preserve"> display block </w:t>
+      </w:r>
+      <w:proofErr w:type="spellStart"/>
+      <w:r>
+        <w:rPr>
+          <w:lang w:val="en-US"/>
+        </w:rPr>
+        <w:t>bisa</w:t>
+      </w:r>
+      <w:proofErr w:type="spellEnd"/>
+      <w:r>
+        <w:rPr>
+          <w:lang w:val="en-US"/>
+        </w:rPr>
+        <w:t xml:space="preserve"> </w:t>
+      </w:r>
+      <w:proofErr w:type="spellStart"/>
+      <w:r>
+        <w:rPr>
+          <w:lang w:val="en-US"/>
+        </w:rPr>
+        <w:t>diatur</w:t>
+      </w:r>
+      <w:proofErr w:type="spellEnd"/>
+      <w:r>
+        <w:rPr>
+          <w:lang w:val="en-US"/>
+        </w:rPr>
+        <w:t xml:space="preserve"> </w:t>
+      </w:r>
+      <w:proofErr w:type="spellStart"/>
+      <w:r>
+        <w:rPr>
+          <w:lang w:val="en-US"/>
+        </w:rPr>
+        <w:t>tinggi</w:t>
+      </w:r>
+      <w:proofErr w:type="spellEnd"/>
+      <w:r>
+        <w:rPr>
+          <w:lang w:val="en-US"/>
+        </w:rPr>
+        <w:t xml:space="preserve"> dan </w:t>
+      </w:r>
+      <w:proofErr w:type="spellStart"/>
+      <w:r>
+        <w:rPr>
+          <w:lang w:val="en-US"/>
+        </w:rPr>
+        <w:t>lebarnya</w:t>
+      </w:r>
+      <w:proofErr w:type="spellEnd"/>
+    </w:p>
+    <w:p>
+      <w:pPr>
+        <w:ind w:left="720"/>
+        <w:rPr>
+          <w:lang w:val="en-US"/>
+        </w:rPr>
+      </w:pPr>
+      <w:r>
+        <w:rPr>
+          <w:lang w:val="en-US"/>
+        </w:rPr>
+        <w:t xml:space="preserve">Di </w:t>
+      </w:r>
+      <w:proofErr w:type="spellStart"/>
+      <w:r>
+        <w:rPr>
+          <w:lang w:val="en-US"/>
+        </w:rPr>
+        <w:t>dalam</w:t>
+      </w:r>
+      <w:proofErr w:type="spellEnd"/>
+      <w:r>
+        <w:rPr>
+          <w:lang w:val="en-US"/>
+        </w:rPr>
+        <w:t xml:space="preserve"> element block </w:t>
+      </w:r>
+      <w:proofErr w:type="spellStart"/>
+      <w:r>
+        <w:rPr>
+          <w:lang w:val="en-US"/>
+        </w:rPr>
+        <w:t>bisa</w:t>
+      </w:r>
+      <w:proofErr w:type="spellEnd"/>
+      <w:r>
+        <w:rPr>
+          <w:lang w:val="en-US"/>
+        </w:rPr>
+        <w:t xml:space="preserve"> </w:t>
+      </w:r>
+      <w:proofErr w:type="spellStart"/>
+      <w:r>
+        <w:rPr>
+          <w:lang w:val="en-US"/>
+        </w:rPr>
+        <w:t>menyimpan</w:t>
+      </w:r>
+      <w:proofErr w:type="spellEnd"/>
+      <w:r>
+        <w:rPr>
+          <w:lang w:val="en-US"/>
+        </w:rPr>
+        <w:t xml:space="preserve"> tag </w:t>
+      </w:r>
+      <w:proofErr w:type="spellStart"/>
+      <w:r>
+        <w:rPr>
+          <w:lang w:val="en-US"/>
+        </w:rPr>
+        <w:t>dengan</w:t>
+      </w:r>
+      <w:proofErr w:type="spellEnd"/>
+      <w:r>
+        <w:rPr>
+          <w:lang w:val="en-US"/>
+        </w:rPr>
+        <w:t xml:space="preserve"> display inline, inline-block, </w:t>
+      </w:r>
+      <w:proofErr w:type="spellStart"/>
+      <w:r>
+        <w:rPr>
+          <w:lang w:val="en-US"/>
+        </w:rPr>
+        <w:t>atau</w:t>
+      </w:r>
+      <w:proofErr w:type="spellEnd"/>
+      <w:r>
+        <w:rPr>
+          <w:lang w:val="en-US"/>
+        </w:rPr>
+        <w:t xml:space="preserve"> </w:t>
+      </w:r>
+      <w:proofErr w:type="spellStart"/>
+      <w:r>
+        <w:rPr>
+          <w:lang w:val="en-US"/>
+        </w:rPr>
+        <w:t>bahkan</w:t>
+      </w:r>
+      <w:proofErr w:type="spellEnd"/>
+      <w:r>
+        <w:rPr>
+          <w:lang w:val="en-US"/>
+        </w:rPr>
+        <w:t xml:space="preserve"> element block </w:t>
+      </w:r>
+      <w:proofErr w:type="spellStart"/>
+      <w:r>
+        <w:rPr>
+          <w:lang w:val="en-US"/>
+        </w:rPr>
+        <w:t>lagi</w:t>
+      </w:r>
+      <w:proofErr w:type="spellEnd"/>
+    </w:p>
+    <w:p>
+      <w:pPr>
+        <w:ind w:left="720"/>
+        <w:rPr>
+          <w:lang w:val="en-US"/>
+        </w:rPr>
+      </w:pPr>
+      <w:proofErr w:type="spellStart"/>
+      <w:r>
+        <w:rPr>
+          <w:lang w:val="en-US"/>
+        </w:rPr>
+        <w:t>Contoh</w:t>
+      </w:r>
+      <w:proofErr w:type="spellEnd"/>
+      <w:r>
+        <w:rPr>
+          <w:lang w:val="en-US"/>
+        </w:rPr>
+        <w:t xml:space="preserve"> element </w:t>
+      </w:r>
+      <w:proofErr w:type="spellStart"/>
+      <w:r>
+        <w:rPr>
+          <w:lang w:val="en-US"/>
+        </w:rPr>
+        <w:t>dengan</w:t>
+      </w:r>
+      <w:proofErr w:type="spellEnd"/>
+      <w:r>
+        <w:rPr>
+          <w:lang w:val="en-US"/>
+        </w:rPr>
+        <w:t xml:space="preserve"> display block </w:t>
+      </w:r>
+      <w:proofErr w:type="spellStart"/>
+      <w:r>
+        <w:rPr>
+          <w:lang w:val="en-US"/>
+        </w:rPr>
+        <w:t>secara</w:t>
+      </w:r>
+      <w:proofErr w:type="spellEnd"/>
+      <w:r>
+        <w:rPr>
+          <w:lang w:val="en-US"/>
+        </w:rPr>
+        <w:t xml:space="preserve"> default </w:t>
+      </w:r>
+      <w:proofErr w:type="spellStart"/>
+      <w:r>
+        <w:rPr>
+          <w:lang w:val="en-US"/>
+        </w:rPr>
+        <w:t>adalah</w:t>
+      </w:r>
+      <w:proofErr w:type="spellEnd"/>
+      <w:r>
+        <w:rPr>
+          <w:lang w:val="en-US"/>
+        </w:rPr>
+        <w:t xml:space="preserve"> tag p, h1~h</w:t>
+      </w:r>
+      <w:proofErr w:type="gramStart"/>
+      <w:r>
+        <w:rPr>
+          <w:lang w:val="en-US"/>
+        </w:rPr>
+        <w:t>6,ol</w:t>
+      </w:r>
+      <w:proofErr w:type="gramEnd"/>
+      <w:r>
+        <w:rPr>
+          <w:lang w:val="en-US"/>
+        </w:rPr>
+        <w:t xml:space="preserve">, </w:t>
+      </w:r>
+      <w:proofErr w:type="spellStart"/>
+      <w:r>
+        <w:rPr>
+          <w:lang w:val="en-US"/>
+        </w:rPr>
+        <w:t>ul</w:t>
+      </w:r>
+      <w:proofErr w:type="spellEnd"/>
+      <w:r>
+        <w:rPr>
+          <w:lang w:val="en-US"/>
+        </w:rPr>
+        <w:t xml:space="preserve">, li, form, </w:t>
+      </w:r>
+      <w:proofErr w:type="spellStart"/>
+      <w:r>
+        <w:rPr>
+          <w:lang w:val="en-US"/>
+        </w:rPr>
+        <w:t>hr</w:t>
+      </w:r>
+      <w:proofErr w:type="spellEnd"/>
+      <w:r>
+        <w:rPr>
+          <w:lang w:val="en-US"/>
+        </w:rPr>
+        <w:t xml:space="preserve">, div dan lain </w:t>
+      </w:r>
+      <w:proofErr w:type="spellStart"/>
+      <w:r>
+        <w:rPr>
+          <w:lang w:val="en-US"/>
+        </w:rPr>
+        <w:t>lain</w:t>
+      </w:r>
+      <w:proofErr w:type="spellEnd"/>
+    </w:p>
+    <w:p>
+      <w:pPr>
+        <w:ind w:left="720"/>
+        <w:jc w:val="center"/>
+        <w:rPr>
+          <w:lang w:val="en-US"/>
+        </w:rPr>
+      </w:pPr>
+      <w:r>
+        <w:rPr>
+          <w:noProof/>
+        </w:rPr>
+        <w:drawing>
+          <wp:inline distT="0" distB="0" distL="0" distR="0" wp14:anchorId="7513C163" wp14:editId="4D32ED9F">
+            <wp:extent cx="3981450" cy="2095500"/>
+            <wp:effectExtent l="0" t="0" r="0" b="0"/>
+            <wp:docPr id="2071814216" name="Picture 1"/>
+            <wp:cNvGraphicFramePr>
+              <a:graphicFrameLocks xmlns:a="http://schemas.openxmlformats.org/drawingml/2006/main" noChangeAspect="1"/>
+            </wp:cNvGraphicFramePr>
+            <a:graphic xmlns:a="http://schemas.openxmlformats.org/drawingml/2006/main">
+              <a:graphicData uri="http://schemas.openxmlformats.org/drawingml/2006/picture">
+                <pic:pic xmlns:pic="http://schemas.openxmlformats.org/drawingml/2006/picture">
+                  <pic:nvPicPr>
+                    <pic:cNvPr id="2071814216" name=""/>
+                    <pic:cNvPicPr/>
+                  </pic:nvPicPr>
+                  <pic:blipFill rotWithShape="1">
+                    <a:blip r:embed="rId17"/>
+                    <a:srcRect l="13942" t="17628" r="19071" b="38301"/>
+                    <a:stretch/>
+                  </pic:blipFill>
+                  <pic:spPr bwMode="auto">
+                    <a:xfrm>
+                      <a:off x="0" y="0"/>
+                      <a:ext cx="3981450" cy="2095500"/>
+                    </a:xfrm>
+                    <a:prstGeom prst="rect">
+                      <a:avLst/>
+                    </a:prstGeom>
+                    <a:ln>
+                      <a:noFill/>
+                    </a:ln>
+                    <a:extLst>
+                      <a:ext uri="{53640926-AAD7-44D8-BBD7-CCE9431645EC}">
+                        <a14:shadowObscured xmlns:a14="http://schemas.microsoft.com/office/drawing/2010/main"/>
+                      </a:ext>
+                    </a:extLst>
+                  </pic:spPr>
+                </pic:pic>
+              </a:graphicData>
+            </a:graphic>
+          </wp:inline>
+        </w:drawing>
+      </w:r>
+    </w:p>
+    <w:p>
+      <w:pPr>
+        <w:pStyle w:val="Heading3"/>
+      </w:pPr>
+      <w:r>
+        <w:t xml:space="preserve">Display </w:t>
+      </w:r>
+      <w:r>
+        <w:t>None</w:t>
+      </w:r>
+    </w:p>
+    <w:p>
+      <w:pPr>
+        <w:ind w:left="720"/>
+        <w:rPr>
+          <w:lang w:val="en-US"/>
+        </w:rPr>
+      </w:pPr>
+      <w:r>
+        <w:rPr>
+          <w:lang w:val="en-US"/>
+        </w:rPr>
+        <w:t xml:space="preserve">Display </w:t>
+      </w:r>
+      <w:proofErr w:type="spellStart"/>
+      <w:r>
+        <w:rPr>
+          <w:lang w:val="en-US"/>
+        </w:rPr>
+        <w:t>dengan</w:t>
+      </w:r>
+      <w:proofErr w:type="spellEnd"/>
+      <w:r>
+        <w:rPr>
+          <w:lang w:val="en-US"/>
+        </w:rPr>
+        <w:t xml:space="preserve"> value none </w:t>
+      </w:r>
+      <w:proofErr w:type="spellStart"/>
+      <w:r>
+        <w:rPr>
+          <w:lang w:val="en-US"/>
+        </w:rPr>
+        <w:t>digunakan</w:t>
+      </w:r>
+      <w:proofErr w:type="spellEnd"/>
+      <w:r>
+        <w:rPr>
+          <w:lang w:val="en-US"/>
+        </w:rPr>
+        <w:t xml:space="preserve"> </w:t>
+      </w:r>
+      <w:proofErr w:type="spellStart"/>
+      <w:r>
+        <w:rPr>
+          <w:lang w:val="en-US"/>
+        </w:rPr>
+        <w:t>untuk</w:t>
+      </w:r>
+      <w:proofErr w:type="spellEnd"/>
+      <w:r>
+        <w:rPr>
+          <w:lang w:val="en-US"/>
+        </w:rPr>
+        <w:t xml:space="preserve"> </w:t>
+      </w:r>
+      <w:proofErr w:type="spellStart"/>
+      <w:r>
+        <w:rPr>
+          <w:lang w:val="en-US"/>
+        </w:rPr>
+        <w:t>menghilangkan</w:t>
+      </w:r>
+      <w:proofErr w:type="spellEnd"/>
+      <w:r>
+        <w:rPr>
+          <w:lang w:val="en-US"/>
+        </w:rPr>
+        <w:t xml:space="preserve"> </w:t>
+      </w:r>
+      <w:proofErr w:type="spellStart"/>
+      <w:r>
+        <w:rPr>
+          <w:lang w:val="en-US"/>
+        </w:rPr>
+        <w:t>sebuah</w:t>
+      </w:r>
+      <w:proofErr w:type="spellEnd"/>
+      <w:r>
+        <w:rPr>
+          <w:lang w:val="en-US"/>
+        </w:rPr>
+        <w:t xml:space="preserve"> element</w:t>
+      </w:r>
+    </w:p>
+    <w:p>
+      <w:pPr>
+        <w:rPr>
+          <w:lang w:val="en-US"/>
+        </w:rPr>
+      </w:pPr>
+    </w:p>
+    <w:p>
+      <w:pPr>
+        <w:jc w:val="center"/>
+        <w:rPr>
+          <w:lang w:val="en-US"/>
+        </w:rPr>
+      </w:pPr>
+      <w:r>
+        <w:rPr>
+          <w:noProof/>
+        </w:rPr>
+        <w:drawing>
+          <wp:inline distT="0" distB="0" distL="0" distR="0" wp14:anchorId="13DF9F24" wp14:editId="6CDEDE2E">
+            <wp:extent cx="3143250" cy="762000"/>
+            <wp:effectExtent l="0" t="0" r="0" b="0"/>
+            <wp:docPr id="1721406577" name="Picture 1"/>
+            <wp:cNvGraphicFramePr>
+              <a:graphicFrameLocks xmlns:a="http://schemas.openxmlformats.org/drawingml/2006/main" noChangeAspect="1"/>
+            </wp:cNvGraphicFramePr>
+            <a:graphic xmlns:a="http://schemas.openxmlformats.org/drawingml/2006/main">
+              <a:graphicData uri="http://schemas.openxmlformats.org/drawingml/2006/picture">
+                <pic:pic xmlns:pic="http://schemas.openxmlformats.org/drawingml/2006/picture">
+                  <pic:nvPicPr>
+                    <pic:cNvPr id="1721406577" name=""/>
+                    <pic:cNvPicPr/>
+                  </pic:nvPicPr>
+                  <pic:blipFill rotWithShape="1">
+                    <a:blip r:embed="rId18"/>
+                    <a:srcRect l="13942" t="20433" r="33173" b="63541"/>
+                    <a:stretch/>
+                  </pic:blipFill>
+                  <pic:spPr bwMode="auto">
+                    <a:xfrm>
+                      <a:off x="0" y="0"/>
+                      <a:ext cx="3143250" cy="762000"/>
+                    </a:xfrm>
+                    <a:prstGeom prst="rect">
+                      <a:avLst/>
+                    </a:prstGeom>
+                    <a:ln>
+                      <a:noFill/>
+                    </a:ln>
+                    <a:extLst>
+                      <a:ext uri="{53640926-AAD7-44D8-BBD7-CCE9431645EC}">
+                        <a14:shadowObscured xmlns:a14="http://schemas.microsoft.com/office/drawing/2010/main"/>
+                      </a:ext>
+                    </a:extLst>
+                  </pic:spPr>
+                </pic:pic>
+              </a:graphicData>
+            </a:graphic>
+          </wp:inline>
+        </w:drawing>
+      </w:r>
+    </w:p>
+    <w:p>
+      <w:pPr>
+        <w:jc w:val="center"/>
+        <w:rPr>
+          <w:lang w:val="en-US"/>
+        </w:rPr>
+      </w:pPr>
+    </w:p>
+    <w:p>
+      <w:pPr>
+        <w:jc w:val="center"/>
+        <w:rPr>
+          <w:lang w:val="en-US"/>
+        </w:rPr>
+      </w:pPr>
+      <w:r>
+        <w:rPr>
+          <w:noProof/>
+        </w:rPr>
+        <w:lastRenderedPageBreak/>
+        <w:drawing>
+          <wp:inline distT="0" distB="0" distL="0" distR="0" wp14:anchorId="3AEDBB07" wp14:editId="2899DD55">
+            <wp:extent cx="6051550" cy="1838274"/>
+            <wp:effectExtent l="0" t="0" r="6350" b="0"/>
+            <wp:docPr id="421190062" name="Picture 1"/>
+            <wp:cNvGraphicFramePr>
+              <a:graphicFrameLocks xmlns:a="http://schemas.openxmlformats.org/drawingml/2006/main" noChangeAspect="1"/>
+            </wp:cNvGraphicFramePr>
+            <a:graphic xmlns:a="http://schemas.openxmlformats.org/drawingml/2006/main">
+              <a:graphicData uri="http://schemas.openxmlformats.org/drawingml/2006/picture">
+                <pic:pic xmlns:pic="http://schemas.openxmlformats.org/drawingml/2006/picture">
+                  <pic:nvPicPr>
+                    <pic:cNvPr id="421190062" name=""/>
+                    <pic:cNvPicPr/>
+                  </pic:nvPicPr>
+                  <pic:blipFill rotWithShape="1">
+                    <a:blip r:embed="rId19"/>
+                    <a:srcRect l="25601" t="31851" r="5289" b="41907"/>
+                    <a:stretch/>
+                  </pic:blipFill>
+                  <pic:spPr bwMode="auto">
+                    <a:xfrm>
+                      <a:off x="0" y="0"/>
+                      <a:ext cx="6056860" cy="1839887"/>
+                    </a:xfrm>
+                    <a:prstGeom prst="rect">
+                      <a:avLst/>
+                    </a:prstGeom>
+                    <a:ln>
+                      <a:noFill/>
+                    </a:ln>
+                    <a:extLst>
+                      <a:ext uri="{53640926-AAD7-44D8-BBD7-CCE9431645EC}">
+                        <a14:shadowObscured xmlns:a14="http://schemas.microsoft.com/office/drawing/2010/main"/>
+                      </a:ext>
+                    </a:extLst>
+                  </pic:spPr>
+                </pic:pic>
+              </a:graphicData>
+            </a:graphic>
+          </wp:inline>
+        </w:drawing>
+      </w:r>
+    </w:p>
+    <w:p>
+      <w:pPr>
+        <w:rPr>
+          <w:lang w:val="en-US"/>
+        </w:rPr>
+      </w:pPr>
+      <w:r>
+        <w:rPr>
+          <w:lang w:val="en-US"/>
+        </w:rPr>
+        <w:t xml:space="preserve">Element html </w:t>
+      </w:r>
+      <w:proofErr w:type="spellStart"/>
+      <w:r>
+        <w:rPr>
+          <w:lang w:val="en-US"/>
+        </w:rPr>
+        <w:t>bisa</w:t>
+      </w:r>
+      <w:proofErr w:type="spellEnd"/>
+      <w:r>
+        <w:rPr>
+          <w:lang w:val="en-US"/>
+        </w:rPr>
+        <w:t xml:space="preserve"> </w:t>
+      </w:r>
+      <w:proofErr w:type="spellStart"/>
+      <w:r>
+        <w:rPr>
+          <w:lang w:val="en-US"/>
+        </w:rPr>
+        <w:t>dirubah</w:t>
+      </w:r>
+      <w:proofErr w:type="spellEnd"/>
+      <w:r>
+        <w:rPr>
+          <w:lang w:val="en-US"/>
+        </w:rPr>
+        <w:t xml:space="preserve"> display </w:t>
+      </w:r>
+      <w:proofErr w:type="spellStart"/>
+      <w:r>
+        <w:rPr>
+          <w:lang w:val="en-US"/>
+        </w:rPr>
+        <w:t>defaultnya</w:t>
+      </w:r>
+      <w:proofErr w:type="spellEnd"/>
+      <w:r>
+        <w:rPr>
+          <w:lang w:val="en-US"/>
+        </w:rPr>
+        <w:t xml:space="preserve"> </w:t>
+      </w:r>
+      <w:proofErr w:type="spellStart"/>
+      <w:r>
+        <w:rPr>
+          <w:lang w:val="en-US"/>
+        </w:rPr>
+        <w:t>contohnya</w:t>
+      </w:r>
+      <w:proofErr w:type="spellEnd"/>
+      <w:r>
+        <w:rPr>
+          <w:lang w:val="en-US"/>
+        </w:rPr>
+        <w:t xml:space="preserve"> li </w:t>
+      </w:r>
+      <w:proofErr w:type="spellStart"/>
+      <w:r>
+        <w:rPr>
+          <w:lang w:val="en-US"/>
+        </w:rPr>
+        <w:t>dengan</w:t>
+      </w:r>
+      <w:proofErr w:type="spellEnd"/>
+      <w:r>
+        <w:rPr>
+          <w:lang w:val="en-US"/>
+        </w:rPr>
+        <w:t xml:space="preserve"> display block </w:t>
+      </w:r>
+      <w:proofErr w:type="spellStart"/>
+      <w:r>
+        <w:rPr>
+          <w:lang w:val="en-US"/>
+        </w:rPr>
+        <w:t>bisa</w:t>
+      </w:r>
+      <w:proofErr w:type="spellEnd"/>
+      <w:r>
+        <w:rPr>
+          <w:lang w:val="en-US"/>
+        </w:rPr>
+        <w:t xml:space="preserve"> </w:t>
+      </w:r>
+      <w:proofErr w:type="spellStart"/>
+      <w:r>
+        <w:rPr>
+          <w:lang w:val="en-US"/>
+        </w:rPr>
+        <w:t>dirubah</w:t>
+      </w:r>
+      <w:proofErr w:type="spellEnd"/>
+      <w:r>
+        <w:rPr>
+          <w:lang w:val="en-US"/>
+        </w:rPr>
+        <w:t xml:space="preserve"> </w:t>
+      </w:r>
+      <w:proofErr w:type="spellStart"/>
+      <w:r>
+        <w:rPr>
+          <w:lang w:val="en-US"/>
+        </w:rPr>
+        <w:t>menjadi</w:t>
+      </w:r>
+      <w:proofErr w:type="spellEnd"/>
+      <w:r>
+        <w:rPr>
+          <w:lang w:val="en-US"/>
+        </w:rPr>
+        <w:t xml:space="preserve"> </w:t>
+      </w:r>
+      <w:proofErr w:type="spellStart"/>
+      <w:r>
+        <w:rPr>
+          <w:lang w:val="en-US"/>
+        </w:rPr>
+        <w:t>sejajar</w:t>
+      </w:r>
+      <w:proofErr w:type="spellEnd"/>
+      <w:r>
+        <w:rPr>
+          <w:lang w:val="en-US"/>
+        </w:rPr>
+        <w:t xml:space="preserve"> </w:t>
+      </w:r>
+      <w:proofErr w:type="spellStart"/>
+      <w:r>
+        <w:rPr>
+          <w:lang w:val="en-US"/>
+        </w:rPr>
+        <w:t>dengan</w:t>
+      </w:r>
+      <w:proofErr w:type="spellEnd"/>
+      <w:r>
+        <w:rPr>
+          <w:lang w:val="en-US"/>
+        </w:rPr>
+        <w:t xml:space="preserve"> </w:t>
+      </w:r>
+      <w:proofErr w:type="spellStart"/>
+      <w:r>
+        <w:rPr>
+          <w:lang w:val="en-US"/>
+        </w:rPr>
+        <w:t>mengganti</w:t>
+      </w:r>
+      <w:proofErr w:type="spellEnd"/>
+      <w:r>
+        <w:rPr>
+          <w:lang w:val="en-US"/>
+        </w:rPr>
+        <w:t xml:space="preserve"> </w:t>
+      </w:r>
+      <w:proofErr w:type="spellStart"/>
+      <w:r>
+        <w:rPr>
+          <w:lang w:val="en-US"/>
+        </w:rPr>
+        <w:t>nilai</w:t>
+      </w:r>
+      <w:proofErr w:type="spellEnd"/>
+      <w:r>
+        <w:rPr>
+          <w:lang w:val="en-US"/>
+        </w:rPr>
+        <w:t xml:space="preserve"> display </w:t>
+      </w:r>
+      <w:proofErr w:type="spellStart"/>
+      <w:r>
+        <w:rPr>
+          <w:lang w:val="en-US"/>
+        </w:rPr>
+        <w:t>ke</w:t>
+      </w:r>
+      <w:proofErr w:type="spellEnd"/>
+      <w:r>
+        <w:rPr>
+          <w:lang w:val="en-US"/>
+        </w:rPr>
+        <w:t xml:space="preserve"> inline</w:t>
+      </w:r>
     </w:p>
     <w:sectPr>
       <w:pgSz w:w="12240" w:h="15840"/>

</xml_diff>